<commit_message>
Informe y Manual casi terminados.
</commit_message>
<xml_diff>
--- a/lab1_19753546_GabrielGaete/Manual de Usuario.docx
+++ b/lab1_19753546_GabrielGaete/Manual de Usuario.docx
@@ -401,11 +401,13 @@
           </w:pPr>
           <w:bookmarkStart w:id="1" w:name="_Toc512103781"/>
           <w:bookmarkStart w:id="2" w:name="_Toc512107749"/>
+          <w:bookmarkStart w:id="3" w:name="_Toc512142538"/>
           <w:r>
             <w:t>TABLA DE CONTENIDO</w:t>
           </w:r>
           <w:bookmarkEnd w:id="1"/>
           <w:bookmarkEnd w:id="2"/>
+          <w:bookmarkEnd w:id="3"/>
         </w:p>
         <w:p>
           <w:pPr>
@@ -441,31 +443,13 @@
             </w:rPr>
             <w:fldChar w:fldCharType="separate"/>
           </w:r>
-        </w:p>
-        <w:p>
-          <w:pPr>
-            <w:pStyle w:val="TDC1"/>
-            <w:tabs>
-              <w:tab w:val="right" w:leader="dot" w:pos="9350"/>
-            </w:tabs>
-            <w:rPr>
-              <w:rFonts w:eastAsiaTheme="minorEastAsia" w:cstheme="minorBidi"/>
-              <w:b w:val="0"/>
-              <w:bCs w:val="0"/>
-              <w:i w:val="0"/>
-              <w:iCs w:val="0"/>
-              <w:noProof/>
-              <w:color w:val="auto"/>
-              <w:lang w:eastAsia="es-ES_tradnl"/>
-            </w:rPr>
-          </w:pPr>
-          <w:hyperlink w:anchor="_Toc512107751" w:history="1">
+          <w:hyperlink w:anchor="_Toc512142538" w:history="1">
             <w:r>
               <w:rPr>
                 <w:rStyle w:val="Hipervnculo"/>
                 <w:noProof/>
               </w:rPr>
-              <w:t>CAPÍTULO 1. INTRODUCCIÓN</w:t>
+              <w:t>TABLA DE CONTENIDO</w:t>
             </w:r>
             <w:r>
               <w:rPr>
@@ -486,7 +470,7 @@
                 <w:noProof/>
                 <w:webHidden/>
               </w:rPr>
-              <w:instrText xml:space="preserve"> PAGEREF _Toc512107751 \h </w:instrText>
+              <w:instrText xml:space="preserve"> PAGEREF _Toc512142538 \h </w:instrText>
             </w:r>
             <w:r>
               <w:rPr>
@@ -506,7 +490,7 @@
                 <w:noProof/>
                 <w:webHidden/>
               </w:rPr>
-              <w:t>4</w:t>
+              <w:t>2</w:t>
             </w:r>
             <w:r>
               <w:rPr>
@@ -534,13 +518,13 @@
               <w:lang w:eastAsia="es-ES_tradnl"/>
             </w:rPr>
           </w:pPr>
-          <w:hyperlink w:anchor="_Toc512107752" w:history="1">
+          <w:hyperlink w:anchor="_Toc512142539" w:history="1">
             <w:r>
               <w:rPr>
                 <w:rStyle w:val="Hipervnculo"/>
                 <w:noProof/>
               </w:rPr>
-              <w:t>CAPÍTULO 2. MARCO TEÓRICO</w:t>
+              <w:t>TABLA DE FIGURAS</w:t>
             </w:r>
             <w:r>
               <w:rPr>
@@ -561,7 +545,7 @@
                 <w:noProof/>
                 <w:webHidden/>
               </w:rPr>
-              <w:instrText xml:space="preserve"> PAGEREF _Toc512107752 \h </w:instrText>
+              <w:instrText xml:space="preserve"> PAGEREF _Toc512142539 \h </w:instrText>
             </w:r>
             <w:r>
               <w:rPr>
@@ -581,7 +565,232 @@
                 <w:noProof/>
                 <w:webHidden/>
               </w:rPr>
+              <w:t>3</w:t>
+            </w:r>
+            <w:r>
+              <w:rPr>
+                <w:noProof/>
+                <w:webHidden/>
+              </w:rPr>
+              <w:fldChar w:fldCharType="end"/>
+            </w:r>
+          </w:hyperlink>
+        </w:p>
+        <w:p>
+          <w:pPr>
+            <w:pStyle w:val="TDC1"/>
+            <w:tabs>
+              <w:tab w:val="right" w:leader="dot" w:pos="9350"/>
+            </w:tabs>
+            <w:rPr>
+              <w:rFonts w:eastAsiaTheme="minorEastAsia" w:cstheme="minorBidi"/>
+              <w:b w:val="0"/>
+              <w:bCs w:val="0"/>
+              <w:i w:val="0"/>
+              <w:iCs w:val="0"/>
+              <w:noProof/>
+              <w:color w:val="auto"/>
+              <w:lang w:eastAsia="es-ES_tradnl"/>
+            </w:rPr>
+          </w:pPr>
+          <w:hyperlink w:anchor="_Toc512142540" w:history="1">
+            <w:r>
+              <w:rPr>
+                <w:rStyle w:val="Hipervnculo"/>
+                <w:noProof/>
+              </w:rPr>
+              <w:t>CAPÍTULO 1. INTRODUCCIÓN AL CHATBOT</w:t>
+            </w:r>
+            <w:r>
+              <w:rPr>
+                <w:noProof/>
+                <w:webHidden/>
+              </w:rPr>
+              <w:tab/>
+            </w:r>
+            <w:r>
+              <w:rPr>
+                <w:noProof/>
+                <w:webHidden/>
+              </w:rPr>
+              <w:fldChar w:fldCharType="begin"/>
+            </w:r>
+            <w:r>
+              <w:rPr>
+                <w:noProof/>
+                <w:webHidden/>
+              </w:rPr>
+              <w:instrText xml:space="preserve"> PAGEREF _Toc512142540 \h </w:instrText>
+            </w:r>
+            <w:r>
+              <w:rPr>
+                <w:noProof/>
+                <w:webHidden/>
+              </w:rPr>
+            </w:r>
+            <w:r>
+              <w:rPr>
+                <w:noProof/>
+                <w:webHidden/>
+              </w:rPr>
+              <w:fldChar w:fldCharType="separate"/>
+            </w:r>
+            <w:r>
+              <w:rPr>
+                <w:noProof/>
+                <w:webHidden/>
+              </w:rPr>
+              <w:t>4</w:t>
+            </w:r>
+            <w:r>
+              <w:rPr>
+                <w:noProof/>
+                <w:webHidden/>
+              </w:rPr>
+              <w:fldChar w:fldCharType="end"/>
+            </w:r>
+          </w:hyperlink>
+        </w:p>
+        <w:p>
+          <w:pPr>
+            <w:pStyle w:val="TDC1"/>
+            <w:tabs>
+              <w:tab w:val="right" w:leader="dot" w:pos="9350"/>
+            </w:tabs>
+            <w:rPr>
+              <w:rFonts w:eastAsiaTheme="minorEastAsia" w:cstheme="minorBidi"/>
+              <w:b w:val="0"/>
+              <w:bCs w:val="0"/>
+              <w:i w:val="0"/>
+              <w:iCs w:val="0"/>
+              <w:noProof/>
+              <w:color w:val="auto"/>
+              <w:lang w:eastAsia="es-ES_tradnl"/>
+            </w:rPr>
+          </w:pPr>
+          <w:hyperlink w:anchor="_Toc512142541" w:history="1">
+            <w:r>
+              <w:rPr>
+                <w:rStyle w:val="Hipervnculo"/>
+                <w:noProof/>
+              </w:rPr>
+              <w:t>CAPÍTULO 2. COMPILACIÓN Y EJECUCIÓN</w:t>
+            </w:r>
+            <w:r>
+              <w:rPr>
+                <w:noProof/>
+                <w:webHidden/>
+              </w:rPr>
+              <w:tab/>
+            </w:r>
+            <w:r>
+              <w:rPr>
+                <w:noProof/>
+                <w:webHidden/>
+              </w:rPr>
+              <w:fldChar w:fldCharType="begin"/>
+            </w:r>
+            <w:r>
+              <w:rPr>
+                <w:noProof/>
+                <w:webHidden/>
+              </w:rPr>
+              <w:instrText xml:space="preserve"> PAGEREF _Toc512142541 \h </w:instrText>
+            </w:r>
+            <w:r>
+              <w:rPr>
+                <w:noProof/>
+                <w:webHidden/>
+              </w:rPr>
+            </w:r>
+            <w:r>
+              <w:rPr>
+                <w:noProof/>
+                <w:webHidden/>
+              </w:rPr>
+              <w:fldChar w:fldCharType="separate"/>
+            </w:r>
+            <w:r>
+              <w:rPr>
+                <w:noProof/>
+                <w:webHidden/>
+              </w:rPr>
               <w:t>5</w:t>
+            </w:r>
+            <w:r>
+              <w:rPr>
+                <w:noProof/>
+                <w:webHidden/>
+              </w:rPr>
+              <w:fldChar w:fldCharType="end"/>
+            </w:r>
+          </w:hyperlink>
+        </w:p>
+        <w:p>
+          <w:pPr>
+            <w:pStyle w:val="TDC1"/>
+            <w:tabs>
+              <w:tab w:val="right" w:leader="dot" w:pos="9350"/>
+            </w:tabs>
+            <w:rPr>
+              <w:rFonts w:eastAsiaTheme="minorEastAsia" w:cstheme="minorBidi"/>
+              <w:b w:val="0"/>
+              <w:bCs w:val="0"/>
+              <w:i w:val="0"/>
+              <w:iCs w:val="0"/>
+              <w:noProof/>
+              <w:color w:val="auto"/>
+              <w:lang w:eastAsia="es-ES_tradnl"/>
+            </w:rPr>
+          </w:pPr>
+          <w:hyperlink w:anchor="_Toc512142542" w:history="1">
+            <w:r>
+              <w:rPr>
+                <w:rStyle w:val="Hipervnculo"/>
+                <w:noProof/>
+              </w:rPr>
+              <w:t>CAPÍTULO 3. FUNCIONALIDADES Y MODOS DE USO</w:t>
+            </w:r>
+            <w:r>
+              <w:rPr>
+                <w:noProof/>
+                <w:webHidden/>
+              </w:rPr>
+              <w:tab/>
+            </w:r>
+            <w:r>
+              <w:rPr>
+                <w:noProof/>
+                <w:webHidden/>
+              </w:rPr>
+              <w:fldChar w:fldCharType="begin"/>
+            </w:r>
+            <w:r>
+              <w:rPr>
+                <w:noProof/>
+                <w:webHidden/>
+              </w:rPr>
+              <w:instrText xml:space="preserve"> PAGEREF _Toc512142542 \h </w:instrText>
+            </w:r>
+            <w:r>
+              <w:rPr>
+                <w:noProof/>
+                <w:webHidden/>
+              </w:rPr>
+            </w:r>
+            <w:r>
+              <w:rPr>
+                <w:noProof/>
+                <w:webHidden/>
+              </w:rPr>
+              <w:fldChar w:fldCharType="separate"/>
+            </w:r>
+            <w:r>
+              <w:rPr>
+                <w:noProof/>
+                <w:webHidden/>
+              </w:rPr>
+              <w:t>6</w:t>
             </w:r>
             <w:r>
               <w:rPr>
@@ -609,13 +818,13 @@
               <w:lang w:eastAsia="es-ES_tradnl"/>
             </w:rPr>
           </w:pPr>
-          <w:hyperlink w:anchor="_Toc512107753" w:history="1">
+          <w:hyperlink w:anchor="_Toc512142543" w:history="1">
             <w:r>
               <w:rPr>
                 <w:rStyle w:val="Hipervnculo"/>
                 <w:noProof/>
               </w:rPr>
-              <w:t>2.1 PARADIGMA FUNCIONAL</w:t>
+              <w:t>3.1 beginDialog</w:t>
             </w:r>
             <w:r>
               <w:rPr>
@@ -636,7 +845,7 @@
                 <w:noProof/>
                 <w:webHidden/>
               </w:rPr>
-              <w:instrText xml:space="preserve"> PAGEREF _Toc512107753 \h </w:instrText>
+              <w:instrText xml:space="preserve"> PAGEREF _Toc512142543 \h </w:instrText>
             </w:r>
             <w:r>
               <w:rPr>
@@ -656,7 +865,7 @@
                 <w:noProof/>
                 <w:webHidden/>
               </w:rPr>
-              <w:t>5</w:t>
+              <w:t>6</w:t>
             </w:r>
             <w:r>
               <w:rPr>
@@ -684,13 +893,13 @@
               <w:lang w:eastAsia="es-ES_tradnl"/>
             </w:rPr>
           </w:pPr>
-          <w:hyperlink w:anchor="_Toc512107754" w:history="1">
+          <w:hyperlink w:anchor="_Toc512142544" w:history="1">
             <w:r>
               <w:rPr>
                 <w:rStyle w:val="Hipervnculo"/>
                 <w:noProof/>
               </w:rPr>
-              <w:t>2.2 TIPO DE DATO ABSTRACTO (TDA)</w:t>
+              <w:t>3.2 sendMessage</w:t>
             </w:r>
             <w:r>
               <w:rPr>
@@ -711,7 +920,7 @@
                 <w:noProof/>
                 <w:webHidden/>
               </w:rPr>
-              <w:instrText xml:space="preserve"> PAGEREF _Toc512107754 \h </w:instrText>
+              <w:instrText xml:space="preserve"> PAGEREF _Toc512142544 \h </w:instrText>
             </w:r>
             <w:r>
               <w:rPr>
@@ -732,6 +941,231 @@
                 <w:webHidden/>
               </w:rPr>
               <w:t>6</w:t>
+            </w:r>
+            <w:r>
+              <w:rPr>
+                <w:noProof/>
+                <w:webHidden/>
+              </w:rPr>
+              <w:fldChar w:fldCharType="end"/>
+            </w:r>
+          </w:hyperlink>
+        </w:p>
+        <w:p>
+          <w:pPr>
+            <w:pStyle w:val="TDC2"/>
+            <w:tabs>
+              <w:tab w:val="right" w:leader="dot" w:pos="9350"/>
+            </w:tabs>
+            <w:rPr>
+              <w:rFonts w:eastAsiaTheme="minorEastAsia" w:cstheme="minorBidi"/>
+              <w:b w:val="0"/>
+              <w:bCs w:val="0"/>
+              <w:noProof/>
+              <w:color w:val="auto"/>
+              <w:sz w:val="24"/>
+              <w:szCs w:val="24"/>
+              <w:lang w:eastAsia="es-ES_tradnl"/>
+            </w:rPr>
+          </w:pPr>
+          <w:hyperlink w:anchor="_Toc512142545" w:history="1">
+            <w:r>
+              <w:rPr>
+                <w:rStyle w:val="Hipervnculo"/>
+                <w:noProof/>
+              </w:rPr>
+              <w:t>3.3 endDialog</w:t>
+            </w:r>
+            <w:r>
+              <w:rPr>
+                <w:noProof/>
+                <w:webHidden/>
+              </w:rPr>
+              <w:tab/>
+            </w:r>
+            <w:r>
+              <w:rPr>
+                <w:noProof/>
+                <w:webHidden/>
+              </w:rPr>
+              <w:fldChar w:fldCharType="begin"/>
+            </w:r>
+            <w:r>
+              <w:rPr>
+                <w:noProof/>
+                <w:webHidden/>
+              </w:rPr>
+              <w:instrText xml:space="preserve"> PAGEREF _Toc512142545 \h </w:instrText>
+            </w:r>
+            <w:r>
+              <w:rPr>
+                <w:noProof/>
+                <w:webHidden/>
+              </w:rPr>
+            </w:r>
+            <w:r>
+              <w:rPr>
+                <w:noProof/>
+                <w:webHidden/>
+              </w:rPr>
+              <w:fldChar w:fldCharType="separate"/>
+            </w:r>
+            <w:r>
+              <w:rPr>
+                <w:noProof/>
+                <w:webHidden/>
+              </w:rPr>
+              <w:t>7</w:t>
+            </w:r>
+            <w:r>
+              <w:rPr>
+                <w:noProof/>
+                <w:webHidden/>
+              </w:rPr>
+              <w:fldChar w:fldCharType="end"/>
+            </w:r>
+          </w:hyperlink>
+        </w:p>
+        <w:p>
+          <w:pPr>
+            <w:pStyle w:val="TDC2"/>
+            <w:tabs>
+              <w:tab w:val="right" w:leader="dot" w:pos="9350"/>
+            </w:tabs>
+            <w:rPr>
+              <w:rFonts w:eastAsiaTheme="minorEastAsia" w:cstheme="minorBidi"/>
+              <w:b w:val="0"/>
+              <w:bCs w:val="0"/>
+              <w:noProof/>
+              <w:color w:val="auto"/>
+              <w:sz w:val="24"/>
+              <w:szCs w:val="24"/>
+              <w:lang w:eastAsia="es-ES_tradnl"/>
+            </w:rPr>
+          </w:pPr>
+          <w:hyperlink w:anchor="_Toc512142546" w:history="1">
+            <w:r>
+              <w:rPr>
+                <w:rStyle w:val="Hipervnculo"/>
+                <w:noProof/>
+              </w:rPr>
+              <w:t>3.4 rate</w:t>
+            </w:r>
+            <w:r>
+              <w:rPr>
+                <w:noProof/>
+                <w:webHidden/>
+              </w:rPr>
+              <w:tab/>
+            </w:r>
+            <w:r>
+              <w:rPr>
+                <w:noProof/>
+                <w:webHidden/>
+              </w:rPr>
+              <w:fldChar w:fldCharType="begin"/>
+            </w:r>
+            <w:r>
+              <w:rPr>
+                <w:noProof/>
+                <w:webHidden/>
+              </w:rPr>
+              <w:instrText xml:space="preserve"> PAGEREF _Toc512142546 \h </w:instrText>
+            </w:r>
+            <w:r>
+              <w:rPr>
+                <w:noProof/>
+                <w:webHidden/>
+              </w:rPr>
+            </w:r>
+            <w:r>
+              <w:rPr>
+                <w:noProof/>
+                <w:webHidden/>
+              </w:rPr>
+              <w:fldChar w:fldCharType="separate"/>
+            </w:r>
+            <w:r>
+              <w:rPr>
+                <w:noProof/>
+                <w:webHidden/>
+              </w:rPr>
+              <w:t>7</w:t>
+            </w:r>
+            <w:r>
+              <w:rPr>
+                <w:noProof/>
+                <w:webHidden/>
+              </w:rPr>
+              <w:fldChar w:fldCharType="end"/>
+            </w:r>
+          </w:hyperlink>
+        </w:p>
+        <w:p>
+          <w:pPr>
+            <w:pStyle w:val="TDC2"/>
+            <w:tabs>
+              <w:tab w:val="right" w:leader="dot" w:pos="9350"/>
+            </w:tabs>
+            <w:rPr>
+              <w:rFonts w:eastAsiaTheme="minorEastAsia" w:cstheme="minorBidi"/>
+              <w:b w:val="0"/>
+              <w:bCs w:val="0"/>
+              <w:noProof/>
+              <w:color w:val="auto"/>
+              <w:sz w:val="24"/>
+              <w:szCs w:val="24"/>
+              <w:lang w:eastAsia="es-ES_tradnl"/>
+            </w:rPr>
+          </w:pPr>
+          <w:hyperlink w:anchor="_Toc512142547" w:history="1">
+            <w:r>
+              <w:rPr>
+                <w:rStyle w:val="Hipervnculo"/>
+                <w:noProof/>
+              </w:rPr>
+              <w:t>3.5 test</w:t>
+            </w:r>
+            <w:r>
+              <w:rPr>
+                <w:noProof/>
+                <w:webHidden/>
+              </w:rPr>
+              <w:tab/>
+            </w:r>
+            <w:r>
+              <w:rPr>
+                <w:noProof/>
+                <w:webHidden/>
+              </w:rPr>
+              <w:fldChar w:fldCharType="begin"/>
+            </w:r>
+            <w:r>
+              <w:rPr>
+                <w:noProof/>
+                <w:webHidden/>
+              </w:rPr>
+              <w:instrText xml:space="preserve"> PAGEREF _Toc512142547 \h </w:instrText>
+            </w:r>
+            <w:r>
+              <w:rPr>
+                <w:noProof/>
+                <w:webHidden/>
+              </w:rPr>
+            </w:r>
+            <w:r>
+              <w:rPr>
+                <w:noProof/>
+                <w:webHidden/>
+              </w:rPr>
+              <w:fldChar w:fldCharType="separate"/>
+            </w:r>
+            <w:r>
+              <w:rPr>
+                <w:noProof/>
+                <w:webHidden/>
+              </w:rPr>
+              <w:t>8</w:t>
             </w:r>
             <w:r>
               <w:rPr>
@@ -759,13 +1193,13 @@
               <w:lang w:eastAsia="es-ES_tradnl"/>
             </w:rPr>
           </w:pPr>
-          <w:hyperlink w:anchor="_Toc512107756" w:history="1">
+          <w:hyperlink w:anchor="_Toc512142548" w:history="1">
             <w:r>
               <w:rPr>
                 <w:rStyle w:val="Hipervnculo"/>
                 <w:noProof/>
               </w:rPr>
-              <w:t>CAPÍTULO 3. DESCRIPCIÓN DEL PROBLEMA</w:t>
+              <w:t>CAPÍTULO 4. EN CASO DE FALLOS</w:t>
             </w:r>
             <w:r>
               <w:rPr>
@@ -786,7 +1220,7 @@
                 <w:noProof/>
                 <w:webHidden/>
               </w:rPr>
-              <w:instrText xml:space="preserve"> PAGEREF _Toc512107756 \h </w:instrText>
+              <w:instrText xml:space="preserve"> PAGEREF _Toc512142548 \h </w:instrText>
             </w:r>
             <w:r>
               <w:rPr>
@@ -806,382 +1240,7 @@
                 <w:noProof/>
                 <w:webHidden/>
               </w:rPr>
-              <w:t>6</w:t>
-            </w:r>
-            <w:r>
-              <w:rPr>
-                <w:noProof/>
-                <w:webHidden/>
-              </w:rPr>
-              <w:fldChar w:fldCharType="end"/>
-            </w:r>
-          </w:hyperlink>
-        </w:p>
-        <w:p>
-          <w:pPr>
-            <w:pStyle w:val="TDC2"/>
-            <w:tabs>
-              <w:tab w:val="right" w:leader="dot" w:pos="9350"/>
-            </w:tabs>
-            <w:rPr>
-              <w:rFonts w:eastAsiaTheme="minorEastAsia" w:cstheme="minorBidi"/>
-              <w:b w:val="0"/>
-              <w:bCs w:val="0"/>
-              <w:noProof/>
-              <w:color w:val="auto"/>
-              <w:sz w:val="24"/>
-              <w:szCs w:val="24"/>
-              <w:lang w:eastAsia="es-ES_tradnl"/>
-            </w:rPr>
-          </w:pPr>
-          <w:hyperlink w:anchor="_Toc512107757" w:history="1">
-            <w:r>
-              <w:rPr>
-                <w:rStyle w:val="Hipervnculo"/>
-                <w:noProof/>
-              </w:rPr>
-              <w:t>3.1 ANÁLISIS</w:t>
-            </w:r>
-            <w:r>
-              <w:rPr>
-                <w:noProof/>
-                <w:webHidden/>
-              </w:rPr>
-              <w:tab/>
-            </w:r>
-            <w:r>
-              <w:rPr>
-                <w:noProof/>
-                <w:webHidden/>
-              </w:rPr>
-              <w:fldChar w:fldCharType="begin"/>
-            </w:r>
-            <w:r>
-              <w:rPr>
-                <w:noProof/>
-                <w:webHidden/>
-              </w:rPr>
-              <w:instrText xml:space="preserve"> PAGEREF _Toc512107757 \h </w:instrText>
-            </w:r>
-            <w:r>
-              <w:rPr>
-                <w:noProof/>
-                <w:webHidden/>
-              </w:rPr>
-            </w:r>
-            <w:r>
-              <w:rPr>
-                <w:noProof/>
-                <w:webHidden/>
-              </w:rPr>
-              <w:fldChar w:fldCharType="separate"/>
-            </w:r>
-            <w:r>
-              <w:rPr>
-                <w:noProof/>
-                <w:webHidden/>
-              </w:rPr>
-              <w:t>7</w:t>
-            </w:r>
-            <w:r>
-              <w:rPr>
-                <w:noProof/>
-                <w:webHidden/>
-              </w:rPr>
-              <w:fldChar w:fldCharType="end"/>
-            </w:r>
-          </w:hyperlink>
-        </w:p>
-        <w:p>
-          <w:pPr>
-            <w:pStyle w:val="TDC1"/>
-            <w:tabs>
-              <w:tab w:val="right" w:leader="dot" w:pos="9350"/>
-            </w:tabs>
-            <w:rPr>
-              <w:rFonts w:eastAsiaTheme="minorEastAsia" w:cstheme="minorBidi"/>
-              <w:b w:val="0"/>
-              <w:bCs w:val="0"/>
-              <w:i w:val="0"/>
-              <w:iCs w:val="0"/>
-              <w:noProof/>
-              <w:color w:val="auto"/>
-              <w:lang w:eastAsia="es-ES_tradnl"/>
-            </w:rPr>
-          </w:pPr>
-          <w:hyperlink w:anchor="_Toc512107758" w:history="1">
-            <w:r>
-              <w:rPr>
-                <w:rStyle w:val="Hipervnculo"/>
-                <w:noProof/>
-              </w:rPr>
-              <w:t>CAPÍTULO 4. DESCRIPCIÓN DE LA SOLUCIÓN</w:t>
-            </w:r>
-            <w:r>
-              <w:rPr>
-                <w:noProof/>
-                <w:webHidden/>
-              </w:rPr>
-              <w:tab/>
-            </w:r>
-            <w:r>
-              <w:rPr>
-                <w:noProof/>
-                <w:webHidden/>
-              </w:rPr>
-              <w:fldChar w:fldCharType="begin"/>
-            </w:r>
-            <w:r>
-              <w:rPr>
-                <w:noProof/>
-                <w:webHidden/>
-              </w:rPr>
-              <w:instrText xml:space="preserve"> PAGEREF _Toc512107758 \h </w:instrText>
-            </w:r>
-            <w:r>
-              <w:rPr>
-                <w:noProof/>
-                <w:webHidden/>
-              </w:rPr>
-            </w:r>
-            <w:r>
-              <w:rPr>
-                <w:noProof/>
-                <w:webHidden/>
-              </w:rPr>
-              <w:fldChar w:fldCharType="separate"/>
-            </w:r>
-            <w:r>
-              <w:rPr>
-                <w:noProof/>
-                <w:webHidden/>
-              </w:rPr>
-              <w:t>7</w:t>
-            </w:r>
-            <w:r>
-              <w:rPr>
-                <w:noProof/>
-                <w:webHidden/>
-              </w:rPr>
-              <w:fldChar w:fldCharType="end"/>
-            </w:r>
-          </w:hyperlink>
-        </w:p>
-        <w:p>
-          <w:pPr>
-            <w:pStyle w:val="TDC1"/>
-            <w:tabs>
-              <w:tab w:val="right" w:leader="dot" w:pos="9350"/>
-            </w:tabs>
-            <w:rPr>
-              <w:rFonts w:eastAsiaTheme="minorEastAsia" w:cstheme="minorBidi"/>
-              <w:b w:val="0"/>
-              <w:bCs w:val="0"/>
-              <w:i w:val="0"/>
-              <w:iCs w:val="0"/>
-              <w:noProof/>
-              <w:color w:val="auto"/>
-              <w:lang w:eastAsia="es-ES_tradnl"/>
-            </w:rPr>
-          </w:pPr>
-          <w:hyperlink w:anchor="_Toc512107759" w:history="1">
-            <w:r>
-              <w:rPr>
-                <w:rStyle w:val="Hipervnculo"/>
-                <w:noProof/>
-              </w:rPr>
-              <w:t>CAPÍTULO 5. RESULTADOS</w:t>
-            </w:r>
-            <w:r>
-              <w:rPr>
-                <w:noProof/>
-                <w:webHidden/>
-              </w:rPr>
-              <w:tab/>
-            </w:r>
-            <w:r>
-              <w:rPr>
-                <w:noProof/>
-                <w:webHidden/>
-              </w:rPr>
-              <w:fldChar w:fldCharType="begin"/>
-            </w:r>
-            <w:r>
-              <w:rPr>
-                <w:noProof/>
-                <w:webHidden/>
-              </w:rPr>
-              <w:instrText xml:space="preserve"> PAGEREF _Toc512107759 \h </w:instrText>
-            </w:r>
-            <w:r>
-              <w:rPr>
-                <w:noProof/>
-                <w:webHidden/>
-              </w:rPr>
-            </w:r>
-            <w:r>
-              <w:rPr>
-                <w:noProof/>
-                <w:webHidden/>
-              </w:rPr>
-              <w:fldChar w:fldCharType="separate"/>
-            </w:r>
-            <w:r>
-              <w:rPr>
-                <w:noProof/>
-                <w:webHidden/>
-              </w:rPr>
-              <w:t>9</w:t>
-            </w:r>
-            <w:r>
-              <w:rPr>
-                <w:noProof/>
-                <w:webHidden/>
-              </w:rPr>
-              <w:fldChar w:fldCharType="end"/>
-            </w:r>
-          </w:hyperlink>
-        </w:p>
-        <w:p>
-          <w:pPr>
-            <w:pStyle w:val="TDC1"/>
-            <w:tabs>
-              <w:tab w:val="right" w:leader="dot" w:pos="9350"/>
-            </w:tabs>
-            <w:rPr>
-              <w:rFonts w:eastAsiaTheme="minorEastAsia" w:cstheme="minorBidi"/>
-              <w:b w:val="0"/>
-              <w:bCs w:val="0"/>
-              <w:i w:val="0"/>
-              <w:iCs w:val="0"/>
-              <w:noProof/>
-              <w:color w:val="auto"/>
-              <w:lang w:eastAsia="es-ES_tradnl"/>
-            </w:rPr>
-          </w:pPr>
-          <w:hyperlink w:anchor="_Toc512107760" w:history="1">
-            <w:r>
-              <w:rPr>
-                <w:rStyle w:val="Hipervnculo"/>
-                <w:noProof/>
-              </w:rPr>
-              <w:t>CAPÍTULO 6. CONCLUSIONES</w:t>
-            </w:r>
-            <w:r>
-              <w:rPr>
-                <w:noProof/>
-                <w:webHidden/>
-              </w:rPr>
-              <w:tab/>
-            </w:r>
-            <w:r>
-              <w:rPr>
-                <w:noProof/>
-                <w:webHidden/>
-              </w:rPr>
-              <w:fldChar w:fldCharType="begin"/>
-            </w:r>
-            <w:r>
-              <w:rPr>
-                <w:noProof/>
-                <w:webHidden/>
-              </w:rPr>
-              <w:instrText xml:space="preserve"> PAGEREF _Toc512107760 \h </w:instrText>
-            </w:r>
-            <w:r>
-              <w:rPr>
-                <w:noProof/>
-                <w:webHidden/>
-              </w:rPr>
-            </w:r>
-            <w:r>
-              <w:rPr>
-                <w:noProof/>
-                <w:webHidden/>
-              </w:rPr>
-              <w:fldChar w:fldCharType="separate"/>
-            </w:r>
-            <w:r>
-              <w:rPr>
-                <w:noProof/>
-                <w:webHidden/>
-              </w:rPr>
-              <w:t>11</w:t>
-            </w:r>
-            <w:r>
-              <w:rPr>
-                <w:noProof/>
-                <w:webHidden/>
-              </w:rPr>
-              <w:fldChar w:fldCharType="end"/>
-            </w:r>
-          </w:hyperlink>
-        </w:p>
-        <w:p>
-          <w:pPr>
-            <w:pStyle w:val="TDC1"/>
-            <w:tabs>
-              <w:tab w:val="right" w:leader="dot" w:pos="9350"/>
-            </w:tabs>
-            <w:rPr>
-              <w:rFonts w:eastAsiaTheme="minorEastAsia" w:cstheme="minorBidi"/>
-              <w:b w:val="0"/>
-              <w:bCs w:val="0"/>
-              <w:i w:val="0"/>
-              <w:iCs w:val="0"/>
-              <w:noProof/>
-              <w:color w:val="auto"/>
-              <w:lang w:eastAsia="es-ES_tradnl"/>
-            </w:rPr>
-          </w:pPr>
-          <w:hyperlink w:anchor="_Toc512107761" w:history="1">
-            <w:r>
-              <w:rPr>
-                <w:rStyle w:val="Hipervnculo"/>
-                <w:noProof/>
-              </w:rPr>
-              <w:t>CAPÍTULO 7. REFERENCIAS</w:t>
-            </w:r>
-            <w:r>
-              <w:rPr>
-                <w:noProof/>
-                <w:webHidden/>
-              </w:rPr>
-              <w:tab/>
-            </w:r>
-            <w:r>
-              <w:rPr>
-                <w:noProof/>
-                <w:webHidden/>
-              </w:rPr>
-              <w:fldChar w:fldCharType="begin"/>
-            </w:r>
-            <w:r>
-              <w:rPr>
-                <w:noProof/>
-                <w:webHidden/>
-              </w:rPr>
-              <w:instrText xml:space="preserve"> PAGEREF _Toc512107761 \h </w:instrText>
-            </w:r>
-            <w:r>
-              <w:rPr>
-                <w:noProof/>
-                <w:webHidden/>
-              </w:rPr>
-            </w:r>
-            <w:r>
-              <w:rPr>
-                <w:noProof/>
-                <w:webHidden/>
-              </w:rPr>
-              <w:fldChar w:fldCharType="separate"/>
-            </w:r>
-            <w:r>
-              <w:rPr>
-                <w:noProof/>
-                <w:webHidden/>
-              </w:rPr>
-              <w:t>12</w:t>
+              <w:t>8</w:t>
             </w:r>
             <w:r>
               <w:rPr>
@@ -1251,7 +1310,6 @@
     <w:p/>
     <w:p/>
     <w:p/>
-    <w:p/>
     <w:p>
       <w:pPr>
         <w:pStyle w:val="Ttulo1"/>
@@ -1259,15 +1317,16 @@
         <w:spacing w:after="200"/>
         <w:contextualSpacing w:val="0"/>
       </w:pPr>
-      <w:bookmarkStart w:id="3" w:name="_Toc512103782"/>
-      <w:bookmarkStart w:id="4" w:name="_Toc512107750"/>
-      <w:r>
-        <w:t>TABLA DE FIGURAS</w:t>
-      </w:r>
-      <w:bookmarkEnd w:id="3"/>
+      <w:r>
+        <w:lastRenderedPageBreak/>
+        <w:t xml:space="preserve">TABLA DE </w:t>
+      </w:r>
+      <w:r>
+        <w:t>FIGURAS</w:t>
+      </w:r>
+      <w:bookmarkStart w:id="4" w:name="_GoBack"/>
       <w:bookmarkEnd w:id="4"/>
     </w:p>
-    <w:p/>
     <w:p>
       <w:pPr>
         <w:pStyle w:val="Tabladeilustraciones"/>
@@ -1275,7 +1334,12 @@
           <w:tab w:val="right" w:leader="dot" w:pos="9350"/>
         </w:tabs>
         <w:rPr>
+          <w:rFonts w:asciiTheme="minorHAnsi" w:eastAsiaTheme="minorEastAsia" w:hAnsiTheme="minorHAnsi" w:cstheme="minorBidi"/>
           <w:noProof/>
+          <w:color w:val="auto"/>
+          <w:sz w:val="24"/>
+          <w:szCs w:val="24"/>
+          <w:lang w:eastAsia="es-ES_tradnl"/>
         </w:rPr>
       </w:pPr>
       <w:r>
@@ -1287,13 +1351,13 @@
       <w:r>
         <w:fldChar w:fldCharType="separate"/>
       </w:r>
-      <w:hyperlink w:anchor="_Toc512032646" w:history="1">
+      <w:hyperlink w:anchor="_Toc512142599" w:history="1">
         <w:r>
           <w:rPr>
             <w:rStyle w:val="Hipervnculo"/>
             <w:noProof/>
           </w:rPr>
-          <w:t>Figura 1 Representación de un mensaje</w:t>
+          <w:t>Figura 1 Relación usuario/chatbot</w:t>
         </w:r>
         <w:r>
           <w:rPr>
@@ -1314,7 +1378,7 @@
             <w:noProof/>
             <w:webHidden/>
           </w:rPr>
-          <w:instrText xml:space="preserve"> PAGEREF _Toc512032646 \h </w:instrText>
+          <w:instrText xml:space="preserve"> PAGEREF _Toc512142599 \h </w:instrText>
         </w:r>
         <w:r>
           <w:rPr>
@@ -1334,7 +1398,7 @@
             <w:noProof/>
             <w:webHidden/>
           </w:rPr>
-          <w:t>6</w:t>
+          <w:t>4</w:t>
         </w:r>
         <w:r>
           <w:rPr>
@@ -1352,16 +1416,21 @@
           <w:tab w:val="right" w:leader="dot" w:pos="9350"/>
         </w:tabs>
         <w:rPr>
+          <w:rFonts w:asciiTheme="minorHAnsi" w:eastAsiaTheme="minorEastAsia" w:hAnsiTheme="minorHAnsi" w:cstheme="minorBidi"/>
           <w:noProof/>
+          <w:color w:val="auto"/>
+          <w:sz w:val="24"/>
+          <w:szCs w:val="24"/>
+          <w:lang w:eastAsia="es-ES_tradnl"/>
         </w:rPr>
       </w:pPr>
-      <w:hyperlink w:anchor="_Toc512032647" w:history="1">
+      <w:hyperlink w:anchor="_Toc512142600" w:history="1">
         <w:r>
           <w:rPr>
             <w:rStyle w:val="Hipervnculo"/>
             <w:noProof/>
           </w:rPr>
-          <w:t>Figura 2 Ejemplo de conversación simulada a través de la función test</w:t>
+          <w:t>Figura 2 Flujo de conversación esperado por el chatbot</w:t>
         </w:r>
         <w:r>
           <w:rPr>
@@ -1382,7 +1451,7 @@
             <w:noProof/>
             <w:webHidden/>
           </w:rPr>
-          <w:instrText xml:space="preserve"> PAGEREF _Toc512032647 \h </w:instrText>
+          <w:instrText xml:space="preserve"> PAGEREF _Toc512142600 \h </w:instrText>
         </w:r>
         <w:r>
           <w:rPr>
@@ -1402,7 +1471,7 @@
             <w:noProof/>
             <w:webHidden/>
           </w:rPr>
-          <w:t>7</w:t>
+          <w:t>5</w:t>
         </w:r>
         <w:r>
           <w:rPr>
@@ -1420,16 +1489,35 @@
           <w:tab w:val="right" w:leader="dot" w:pos="9350"/>
         </w:tabs>
         <w:rPr>
+          <w:rFonts w:asciiTheme="minorHAnsi" w:eastAsiaTheme="minorEastAsia" w:hAnsiTheme="minorHAnsi" w:cstheme="minorBidi"/>
           <w:noProof/>
+          <w:color w:val="auto"/>
+          <w:sz w:val="24"/>
+          <w:szCs w:val="24"/>
+          <w:lang w:eastAsia="es-ES_tradnl"/>
         </w:rPr>
       </w:pPr>
-      <w:hyperlink w:anchor="_Toc512032648" w:history="1">
+      <w:hyperlink w:anchor="_Toc512142601" w:history="1">
         <w:r>
           <w:rPr>
             <w:rStyle w:val="Hipervnculo"/>
             <w:noProof/>
           </w:rPr>
-          <w:t>Figura 3 Estructura chatbot1</w:t>
+          <w:t xml:space="preserve">Figura 3 </w:t>
+        </w:r>
+        <w:r>
+          <w:rPr>
+            <w:rStyle w:val="Hipervnculo"/>
+            <w:noProof/>
+          </w:rPr>
+          <w:t>E</w:t>
+        </w:r>
+        <w:r>
+          <w:rPr>
+            <w:rStyle w:val="Hipervnculo"/>
+            <w:noProof/>
+          </w:rPr>
+          <w:t>jemplo de uso beginDialog.</w:t>
         </w:r>
         <w:r>
           <w:rPr>
@@ -1450,7 +1538,7 @@
             <w:noProof/>
             <w:webHidden/>
           </w:rPr>
-          <w:instrText xml:space="preserve"> PAGEREF _Toc512032648 \h </w:instrText>
+          <w:instrText xml:space="preserve"> PAGEREF _Toc512142601 \h </w:instrText>
         </w:r>
         <w:r>
           <w:rPr>
@@ -1470,7 +1558,7 @@
             <w:noProof/>
             <w:webHidden/>
           </w:rPr>
-          <w:t>8</w:t>
+          <w:t>6</w:t>
         </w:r>
         <w:r>
           <w:rPr>
@@ -1488,16 +1576,21 @@
           <w:tab w:val="right" w:leader="dot" w:pos="9350"/>
         </w:tabs>
         <w:rPr>
+          <w:rFonts w:asciiTheme="minorHAnsi" w:eastAsiaTheme="minorEastAsia" w:hAnsiTheme="minorHAnsi" w:cstheme="minorBidi"/>
           <w:noProof/>
+          <w:color w:val="auto"/>
+          <w:sz w:val="24"/>
+          <w:szCs w:val="24"/>
+          <w:lang w:eastAsia="es-ES_tradnl"/>
         </w:rPr>
       </w:pPr>
-      <w:hyperlink w:anchor="_Toc512032649" w:history="1">
+      <w:hyperlink w:anchor="_Toc512142602" w:history="1">
         <w:r>
           <w:rPr>
             <w:rStyle w:val="Hipervnculo"/>
             <w:noProof/>
           </w:rPr>
-          <w:t>Figura 4 Ejemplo de composición de funciones para generar un chatbot</w:t>
+          <w:t>Figura 4 Composición de funciones para producir una conversación</w:t>
         </w:r>
         <w:r>
           <w:rPr>
@@ -1518,7 +1611,7 @@
             <w:noProof/>
             <w:webHidden/>
           </w:rPr>
-          <w:instrText xml:space="preserve"> PAGEREF _Toc512032649 \h </w:instrText>
+          <w:instrText xml:space="preserve"> PAGEREF _Toc512142602 \h </w:instrText>
         </w:r>
         <w:r>
           <w:rPr>
@@ -1538,7 +1631,226 @@
             <w:noProof/>
             <w:webHidden/>
           </w:rPr>
-          <w:t>9</w:t>
+          <w:t>6</w:t>
+        </w:r>
+        <w:r>
+          <w:rPr>
+            <w:noProof/>
+            <w:webHidden/>
+          </w:rPr>
+          <w:fldChar w:fldCharType="end"/>
+        </w:r>
+      </w:hyperlink>
+    </w:p>
+    <w:p>
+      <w:pPr>
+        <w:pStyle w:val="Tabladeilustraciones"/>
+        <w:tabs>
+          <w:tab w:val="right" w:leader="dot" w:pos="9350"/>
+        </w:tabs>
+        <w:rPr>
+          <w:rFonts w:asciiTheme="minorHAnsi" w:eastAsiaTheme="minorEastAsia" w:hAnsiTheme="minorHAnsi" w:cstheme="minorBidi"/>
+          <w:noProof/>
+          <w:color w:val="auto"/>
+          <w:sz w:val="24"/>
+          <w:szCs w:val="24"/>
+          <w:lang w:eastAsia="es-ES_tradnl"/>
+        </w:rPr>
+      </w:pPr>
+      <w:hyperlink w:anchor="_Toc512142603" w:history="1">
+        <w:r>
+          <w:rPr>
+            <w:rStyle w:val="Hipervnculo"/>
+            <w:noProof/>
+          </w:rPr>
+          <w:t>Figura 5 Uso de endDialog</w:t>
+        </w:r>
+        <w:r>
+          <w:rPr>
+            <w:noProof/>
+            <w:webHidden/>
+          </w:rPr>
+          <w:tab/>
+        </w:r>
+        <w:r>
+          <w:rPr>
+            <w:noProof/>
+            <w:webHidden/>
+          </w:rPr>
+          <w:fldChar w:fldCharType="begin"/>
+        </w:r>
+        <w:r>
+          <w:rPr>
+            <w:noProof/>
+            <w:webHidden/>
+          </w:rPr>
+          <w:instrText xml:space="preserve"> PAGEREF _Toc512142603 \h </w:instrText>
+        </w:r>
+        <w:r>
+          <w:rPr>
+            <w:noProof/>
+            <w:webHidden/>
+          </w:rPr>
+        </w:r>
+        <w:r>
+          <w:rPr>
+            <w:noProof/>
+            <w:webHidden/>
+          </w:rPr>
+          <w:fldChar w:fldCharType="separate"/>
+        </w:r>
+        <w:r>
+          <w:rPr>
+            <w:noProof/>
+            <w:webHidden/>
+          </w:rPr>
+          <w:t>7</w:t>
+        </w:r>
+        <w:r>
+          <w:rPr>
+            <w:noProof/>
+            <w:webHidden/>
+          </w:rPr>
+          <w:fldChar w:fldCharType="end"/>
+        </w:r>
+      </w:hyperlink>
+    </w:p>
+    <w:p>
+      <w:pPr>
+        <w:pStyle w:val="Tabladeilustraciones"/>
+        <w:tabs>
+          <w:tab w:val="right" w:leader="dot" w:pos="9350"/>
+        </w:tabs>
+        <w:rPr>
+          <w:rFonts w:asciiTheme="minorHAnsi" w:eastAsiaTheme="minorEastAsia" w:hAnsiTheme="minorHAnsi" w:cstheme="minorBidi"/>
+          <w:noProof/>
+          <w:color w:val="auto"/>
+          <w:sz w:val="24"/>
+          <w:szCs w:val="24"/>
+          <w:lang w:eastAsia="es-ES_tradnl"/>
+        </w:rPr>
+      </w:pPr>
+      <w:hyperlink w:anchor="_Toc512142604" w:history="1">
+        <w:r>
+          <w:rPr>
+            <w:rStyle w:val="Hipervnculo"/>
+            <w:noProof/>
+          </w:rPr>
+          <w:t>Figura 6 Ejemplo función rate</w:t>
+        </w:r>
+        <w:r>
+          <w:rPr>
+            <w:noProof/>
+            <w:webHidden/>
+          </w:rPr>
+          <w:tab/>
+        </w:r>
+        <w:r>
+          <w:rPr>
+            <w:noProof/>
+            <w:webHidden/>
+          </w:rPr>
+          <w:fldChar w:fldCharType="begin"/>
+        </w:r>
+        <w:r>
+          <w:rPr>
+            <w:noProof/>
+            <w:webHidden/>
+          </w:rPr>
+          <w:instrText xml:space="preserve"> PAGEREF _Toc512142604 \h </w:instrText>
+        </w:r>
+        <w:r>
+          <w:rPr>
+            <w:noProof/>
+            <w:webHidden/>
+          </w:rPr>
+        </w:r>
+        <w:r>
+          <w:rPr>
+            <w:noProof/>
+            <w:webHidden/>
+          </w:rPr>
+          <w:fldChar w:fldCharType="separate"/>
+        </w:r>
+        <w:r>
+          <w:rPr>
+            <w:noProof/>
+            <w:webHidden/>
+          </w:rPr>
+          <w:t>7</w:t>
+        </w:r>
+        <w:r>
+          <w:rPr>
+            <w:noProof/>
+            <w:webHidden/>
+          </w:rPr>
+          <w:fldChar w:fldCharType="end"/>
+        </w:r>
+      </w:hyperlink>
+    </w:p>
+    <w:p>
+      <w:pPr>
+        <w:pStyle w:val="Tabladeilustraciones"/>
+        <w:tabs>
+          <w:tab w:val="right" w:leader="dot" w:pos="9350"/>
+        </w:tabs>
+        <w:rPr>
+          <w:rFonts w:asciiTheme="minorHAnsi" w:eastAsiaTheme="minorEastAsia" w:hAnsiTheme="minorHAnsi" w:cstheme="minorBidi"/>
+          <w:noProof/>
+          <w:color w:val="auto"/>
+          <w:sz w:val="24"/>
+          <w:szCs w:val="24"/>
+          <w:lang w:eastAsia="es-ES_tradnl"/>
+        </w:rPr>
+      </w:pPr>
+      <w:hyperlink w:anchor="_Toc512142605" w:history="1">
+        <w:r>
+          <w:rPr>
+            <w:rStyle w:val="Hipervnculo"/>
+            <w:noProof/>
+          </w:rPr>
+          <w:t>Figura 7 Ejemplo de conversación simulada mediante la función test</w:t>
+        </w:r>
+        <w:r>
+          <w:rPr>
+            <w:noProof/>
+            <w:webHidden/>
+          </w:rPr>
+          <w:tab/>
+        </w:r>
+        <w:r>
+          <w:rPr>
+            <w:noProof/>
+            <w:webHidden/>
+          </w:rPr>
+          <w:fldChar w:fldCharType="begin"/>
+        </w:r>
+        <w:r>
+          <w:rPr>
+            <w:noProof/>
+            <w:webHidden/>
+          </w:rPr>
+          <w:instrText xml:space="preserve"> PAGEREF _Toc512142605 \h </w:instrText>
+        </w:r>
+        <w:r>
+          <w:rPr>
+            <w:noProof/>
+            <w:webHidden/>
+          </w:rPr>
+        </w:r>
+        <w:r>
+          <w:rPr>
+            <w:noProof/>
+            <w:webHidden/>
+          </w:rPr>
+          <w:fldChar w:fldCharType="separate"/>
+        </w:r>
+        <w:r>
+          <w:rPr>
+            <w:noProof/>
+            <w:webHidden/>
+          </w:rPr>
+          <w:t>8</w:t>
         </w:r>
         <w:r>
           <w:rPr>
@@ -1594,15 +1906,15 @@
         <w:spacing w:after="200"/>
         <w:contextualSpacing w:val="0"/>
       </w:pPr>
-      <w:bookmarkStart w:id="5" w:name="_Toc512107751"/>
+      <w:bookmarkStart w:id="5" w:name="_Toc512142540"/>
       <w:r>
         <w:lastRenderedPageBreak/>
         <w:t xml:space="preserve">CAPÍTULO 1. </w:t>
       </w:r>
+      <w:r>
+        <w:t>INTRODUCCIÓN AL CHATBOT</w:t>
+      </w:r>
       <w:bookmarkEnd w:id="5"/>
-      <w:r>
-        <w:t>INTRODUCCIÓN AL CHATBOT</w:t>
-      </w:r>
     </w:p>
     <w:p/>
     <w:p>
@@ -1693,6 +2005,7 @@
         <w:pStyle w:val="Descripcin"/>
         <w:jc w:val="center"/>
       </w:pPr>
+      <w:bookmarkStart w:id="6" w:name="_Toc512142599"/>
       <w:r>
         <w:t xml:space="preserve">Figura </w:t>
       </w:r>
@@ -1726,6 +2039,7 @@
       <w:r>
         <w:t xml:space="preserve"> (Fuente: http://www.tci.net.pe/sera-2018-ano-los-chatbots/)</w:t>
       </w:r>
+      <w:bookmarkEnd w:id="6"/>
     </w:p>
     <w:p>
       <w:pPr>
@@ -1836,6 +2150,7 @@
         <w:pStyle w:val="Descripcin"/>
         <w:jc w:val="center"/>
       </w:pPr>
+      <w:bookmarkStart w:id="7" w:name="_Toc512142600"/>
       <w:r>
         <w:t xml:space="preserve">Figura </w:t>
       </w:r>
@@ -1860,6 +2175,7 @@
       <w:r>
         <w:t xml:space="preserve"> Flujo de conversación esperado por el chatbot</w:t>
       </w:r>
+      <w:bookmarkEnd w:id="7"/>
     </w:p>
     <w:p>
       <w:pPr>
@@ -1881,6 +2197,7 @@
         <w:spacing w:after="200"/>
         <w:contextualSpacing w:val="0"/>
       </w:pPr>
+      <w:bookmarkStart w:id="8" w:name="_Toc512142541"/>
       <w:r>
         <w:t>CAPÍTULO 2</w:t>
       </w:r>
@@ -1890,6 +2207,7 @@
       <w:r>
         <w:t>COMPILACIÓN Y EJECUCIÓN</w:t>
       </w:r>
+      <w:bookmarkEnd w:id="8"/>
     </w:p>
     <w:p/>
     <w:p>
@@ -1930,6 +2248,7 @@
         <w:spacing w:after="200"/>
         <w:contextualSpacing w:val="0"/>
       </w:pPr>
+      <w:bookmarkStart w:id="9" w:name="_Toc512142542"/>
       <w:r>
         <w:lastRenderedPageBreak/>
         <w:t>CAPÍTULO 3</w:t>
@@ -1940,6 +2259,7 @@
       <w:r>
         <w:t>FUNCIONALIDADES Y MODOS DE USO</w:t>
       </w:r>
+      <w:bookmarkEnd w:id="9"/>
     </w:p>
     <w:p>
       <w:pPr>
@@ -1954,12 +2274,14 @@
         <w:pStyle w:val="Ttulo2"/>
         <w:contextualSpacing w:val="0"/>
       </w:pPr>
+      <w:bookmarkStart w:id="10" w:name="_Toc512142543"/>
       <w:r>
         <w:t xml:space="preserve">3.1 </w:t>
       </w:r>
       <w:r>
         <w:t>beginDialog</w:t>
       </w:r>
+      <w:bookmarkEnd w:id="10"/>
     </w:p>
     <w:p>
       <w:pPr>
@@ -2045,6 +2367,7 @@
         <w:pStyle w:val="Descripcin"/>
         <w:jc w:val="center"/>
       </w:pPr>
+      <w:bookmarkStart w:id="11" w:name="_Toc512142601"/>
       <w:r>
         <w:t xml:space="preserve">Figura </w:t>
       </w:r>
@@ -2067,8 +2390,12 @@
         <w:fldChar w:fldCharType="end"/>
       </w:r>
       <w:r>
-        <w:t xml:space="preserve"> ejemplo de uso beginDialog.</w:t>
-      </w:r>
+        <w:t xml:space="preserve"> E</w:t>
+      </w:r>
+      <w:r>
+        <w:t>jemplo de uso beginDialog.</w:t>
+      </w:r>
+      <w:bookmarkEnd w:id="11"/>
     </w:p>
     <w:p>
       <w:pPr>
@@ -2083,6 +2410,7 @@
         <w:pStyle w:val="Ttulo2"/>
         <w:contextualSpacing w:val="0"/>
       </w:pPr>
+      <w:bookmarkStart w:id="12" w:name="_Toc512142544"/>
       <w:r>
         <w:t>3.2</w:t>
       </w:r>
@@ -2092,6 +2420,7 @@
       <w:r>
         <w:t>sendMessage</w:t>
       </w:r>
+      <w:bookmarkEnd w:id="12"/>
     </w:p>
     <w:p/>
     <w:p>
@@ -2181,6 +2510,7 @@
         <w:pStyle w:val="Descripcin"/>
         <w:jc w:val="center"/>
       </w:pPr>
+      <w:bookmarkStart w:id="13" w:name="_Toc512142602"/>
       <w:r>
         <w:t xml:space="preserve">Figura </w:t>
       </w:r>
@@ -2205,12 +2535,14 @@
       <w:r>
         <w:t xml:space="preserve"> Composición de funciones para producir una conversación</w:t>
       </w:r>
+      <w:bookmarkEnd w:id="13"/>
     </w:p>
     <w:p>
       <w:pPr>
         <w:pStyle w:val="Ttulo2"/>
         <w:contextualSpacing w:val="0"/>
       </w:pPr>
+      <w:bookmarkStart w:id="14" w:name="_Toc512142545"/>
       <w:r>
         <w:lastRenderedPageBreak/>
         <w:t>3.3</w:t>
@@ -2221,6 +2553,7 @@
       <w:r>
         <w:t>endDialog</w:t>
       </w:r>
+      <w:bookmarkEnd w:id="14"/>
     </w:p>
     <w:p/>
     <w:p>
@@ -2295,6 +2628,7 @@
         <w:pStyle w:val="Descripcin"/>
         <w:jc w:val="center"/>
       </w:pPr>
+      <w:bookmarkStart w:id="15" w:name="_Toc512142603"/>
       <w:r>
         <w:t xml:space="preserve">Figura </w:t>
       </w:r>
@@ -2319,6 +2653,7 @@
       <w:r>
         <w:t xml:space="preserve"> Uso de endDialog</w:t>
       </w:r>
+      <w:bookmarkEnd w:id="15"/>
     </w:p>
     <w:p>
       <w:pPr>
@@ -2341,6 +2676,7 @@
         <w:pStyle w:val="Ttulo2"/>
         <w:contextualSpacing w:val="0"/>
       </w:pPr>
+      <w:bookmarkStart w:id="16" w:name="_Toc512142546"/>
       <w:r>
         <w:t>3.4</w:t>
       </w:r>
@@ -2350,6 +2686,7 @@
       <w:r>
         <w:t>rate</w:t>
       </w:r>
+      <w:bookmarkEnd w:id="16"/>
     </w:p>
     <w:p>
       <w:pPr>
@@ -2375,8 +2712,6 @@
       <w:r>
         <w:t>úmero entero entre un</w:t>
       </w:r>
-      <w:bookmarkStart w:id="6" w:name="_GoBack"/>
-      <w:bookmarkEnd w:id="6"/>
       <w:r>
         <w:t xml:space="preserve"> rango de 0 a 5, incluyendo estos valores. El 0 corresponde a la nota en caso de que no se haya podido evaluar, mientras que del 1 al 5 se tiene la calificación más baja a la más alta. Por otro lado, la función f permite que el bot se autoevalúe en base a la última conversación escrita en el log. Esta función se llama “autoRate”. Para mayor claridad, se adjunta la siguiente figura.</w:t>
       </w:r>
@@ -2443,6 +2778,7 @@
         <w:pStyle w:val="Descripcin"/>
         <w:jc w:val="center"/>
       </w:pPr>
+      <w:bookmarkStart w:id="17" w:name="_Toc512142604"/>
       <w:r>
         <w:t xml:space="preserve">Figura </w:t>
       </w:r>
@@ -2467,6 +2803,7 @@
       <w:r>
         <w:t xml:space="preserve"> Ejemplo función rate</w:t>
       </w:r>
+      <w:bookmarkEnd w:id="17"/>
     </w:p>
     <w:p>
       <w:pPr>
@@ -2491,6 +2828,7 @@
         <w:pStyle w:val="Ttulo2"/>
         <w:contextualSpacing w:val="0"/>
       </w:pPr>
+      <w:bookmarkStart w:id="18" w:name="_Toc512142547"/>
       <w:r>
         <w:lastRenderedPageBreak/>
         <w:t>3.5</w:t>
@@ -2501,6 +2839,7 @@
       <w:r>
         <w:t>test</w:t>
       </w:r>
+      <w:bookmarkEnd w:id="18"/>
     </w:p>
     <w:p/>
     <w:p>
@@ -2511,721 +2850,22 @@
         <w:t>Esta función permite ilustrar/simular el desarrollo de una conversación entre un usuario “user”</w:t>
       </w:r>
       <w:r>
-        <w:t xml:space="preserve"> y un chatbot. El argumento user corresponde a una lista de strings, en las que en cada lista se encuentra el mínimo de mensajes para que la conversación tenga un inicio y un término adecuado. Para probar esta función, se brindan tres ejemplos dentro del código fuente, con el nombre user1, user2 y user3</w:t>
-      </w:r>
-    </w:p>
-    <w:p>
-      <w:pPr>
-        <w:jc w:val="both"/>
-      </w:pPr>
-    </w:p>
-    <w:p>
-      <w:pPr>
-        <w:jc w:val="both"/>
-      </w:pPr>
-    </w:p>
-    <w:p>
-      <w:pPr>
-        <w:jc w:val="both"/>
-      </w:pPr>
-    </w:p>
-    <w:p>
-      <w:pPr>
-        <w:jc w:val="both"/>
-      </w:pPr>
-    </w:p>
-    <w:p>
-      <w:pPr>
-        <w:jc w:val="both"/>
-      </w:pPr>
-    </w:p>
-    <w:p>
-      <w:pPr>
-        <w:jc w:val="both"/>
-      </w:pPr>
-    </w:p>
-    <w:p>
-      <w:pPr>
-        <w:jc w:val="both"/>
-      </w:pPr>
-    </w:p>
-    <w:p>
-      <w:pPr>
-        <w:jc w:val="both"/>
-      </w:pPr>
-    </w:p>
-    <w:p>
-      <w:pPr>
-        <w:jc w:val="both"/>
-      </w:pPr>
-    </w:p>
-    <w:p>
-      <w:pPr>
-        <w:jc w:val="both"/>
-      </w:pPr>
-      <w:r>
-        <w:t xml:space="preserve"> </w:t>
-      </w:r>
-    </w:p>
-    <w:p/>
-    <w:p/>
-    <w:p/>
-    <w:p/>
-    <w:p/>
-    <w:p/>
-    <w:p/>
-    <w:p>
-      <w:pPr>
-        <w:pStyle w:val="Ttulo1"/>
-        <w:contextualSpacing w:val="0"/>
-      </w:pPr>
-      <w:bookmarkStart w:id="7" w:name="h.6f6x2353cn8g" w:colFirst="0" w:colLast="0"/>
-      <w:bookmarkStart w:id="8" w:name="h.unewj4lnrnfy" w:colFirst="0" w:colLast="0"/>
-      <w:bookmarkStart w:id="9" w:name="_Toc512107752"/>
-      <w:bookmarkEnd w:id="7"/>
-      <w:bookmarkEnd w:id="8"/>
-      <w:r>
-        <w:t xml:space="preserve">CAPÍTULO 2. </w:t>
-      </w:r>
-      <w:r>
-        <w:t>MARCO TEÓRICO</w:t>
-      </w:r>
-      <w:bookmarkEnd w:id="9"/>
-    </w:p>
-    <w:p/>
-    <w:p>
-      <w:pPr>
-        <w:pStyle w:val="Ttulo2"/>
-        <w:contextualSpacing w:val="0"/>
-      </w:pPr>
-      <w:bookmarkStart w:id="10" w:name="_Toc512107753"/>
-      <w:r>
-        <w:t>2.1 PARADIGMA FUNCIONAL</w:t>
-      </w:r>
-      <w:bookmarkEnd w:id="10"/>
-    </w:p>
-    <w:p>
-      <w:pPr>
-        <w:rPr>
-          <w:rFonts w:ascii="Times New Roman" w:eastAsia="Times New Roman" w:hAnsi="Times New Roman" w:cs="Times New Roman"/>
-          <w:sz w:val="24"/>
-        </w:rPr>
-      </w:pPr>
-    </w:p>
-    <w:p>
-      <w:pPr>
-        <w:jc w:val="both"/>
-        <w:rPr>
-          <w:rFonts w:eastAsia="Times New Roman"/>
-          <w:szCs w:val="22"/>
-        </w:rPr>
-      </w:pPr>
-      <w:r>
-        <w:rPr>
-          <w:rFonts w:eastAsia="Times New Roman"/>
-          <w:szCs w:val="22"/>
-        </w:rPr>
-        <w:t xml:space="preserve">Como se dijo anteriormente, el paradigma funcional tiene sus bases en el concepto matemático de función. Dado que el presente proyecto debe ser abordado bajo este </w:t>
-      </w:r>
-      <w:r>
-        <w:rPr>
-          <w:rFonts w:eastAsia="Times New Roman"/>
-          <w:szCs w:val="22"/>
-        </w:rPr>
-        <w:t>modelo</w:t>
-      </w:r>
-      <w:r>
-        <w:rPr>
-          <w:rFonts w:eastAsia="Times New Roman"/>
-          <w:szCs w:val="22"/>
-        </w:rPr>
-        <w:t>, se deben tener claras las h</w:t>
-      </w:r>
-      <w:r>
-        <w:rPr>
-          <w:rFonts w:eastAsia="Times New Roman"/>
-          <w:szCs w:val="22"/>
-        </w:rPr>
-        <w:t>erramientas proporcionadas</w:t>
-      </w:r>
-      <w:r>
-        <w:rPr>
-          <w:rFonts w:eastAsia="Times New Roman"/>
-          <w:szCs w:val="22"/>
-        </w:rPr>
-        <w:t>, como</w:t>
-      </w:r>
-      <w:r>
-        <w:rPr>
-          <w:rFonts w:eastAsia="Times New Roman"/>
-          <w:szCs w:val="22"/>
-        </w:rPr>
-        <w:t xml:space="preserve"> también</w:t>
-      </w:r>
-      <w:r>
-        <w:rPr>
-          <w:rFonts w:eastAsia="Times New Roman"/>
-          <w:szCs w:val="22"/>
-        </w:rPr>
-        <w:t xml:space="preserve"> el lenguaje utilizado </w:t>
-      </w:r>
-      <w:r>
-        <w:rPr>
-          <w:rFonts w:eastAsia="Times New Roman"/>
-          <w:i/>
-          <w:szCs w:val="22"/>
-        </w:rPr>
-        <w:t>(Scheme)</w:t>
-      </w:r>
-      <w:r>
-        <w:rPr>
-          <w:rFonts w:eastAsia="Times New Roman"/>
-          <w:szCs w:val="22"/>
-        </w:rPr>
-        <w:t xml:space="preserve">. El paradigma funcional brinda la posibilidad de utilizar funciones anónimas, las cuales </w:t>
-      </w:r>
-      <w:r>
-        <w:rPr>
-          <w:rFonts w:eastAsia="Times New Roman"/>
-          <w:szCs w:val="22"/>
-        </w:rPr>
-        <w:t xml:space="preserve">se caracterizan por </w:t>
-      </w:r>
-      <w:r>
-        <w:rPr>
-          <w:rFonts w:eastAsia="Times New Roman"/>
-          <w:szCs w:val="22"/>
-        </w:rPr>
-        <w:t>no estár</w:t>
-      </w:r>
-      <w:r>
-        <w:rPr>
-          <w:rFonts w:eastAsia="Times New Roman"/>
-          <w:szCs w:val="22"/>
-        </w:rPr>
-        <w:t xml:space="preserve"> ligadas a un identificador; son </w:t>
-      </w:r>
-      <w:r>
-        <w:rPr>
-          <w:rFonts w:eastAsia="Times New Roman"/>
-          <w:i/>
-          <w:szCs w:val="22"/>
-        </w:rPr>
-        <w:t>“creadas”</w:t>
-      </w:r>
-      <w:r>
-        <w:rPr>
-          <w:rFonts w:eastAsia="Times New Roman"/>
-          <w:szCs w:val="22"/>
-        </w:rPr>
-        <w:t xml:space="preserve"> en tiempo de ejecución. Otra de las características que brinda el </w:t>
-      </w:r>
-      <w:r>
-        <w:rPr>
-          <w:rFonts w:eastAsia="Times New Roman"/>
-          <w:szCs w:val="22"/>
-        </w:rPr>
-        <w:t>este paradigma</w:t>
-      </w:r>
-      <w:r>
-        <w:rPr>
-          <w:rFonts w:eastAsia="Times New Roman"/>
-          <w:szCs w:val="22"/>
-        </w:rPr>
-        <w:t>, es el concepto de evaluación perezosa, el cual retrasa la carga de un recurso hasta el momento mismo de su utilización.</w:t>
-      </w:r>
-      <w:r>
-        <w:rPr>
-          <w:rFonts w:eastAsia="Times New Roman"/>
-          <w:szCs w:val="22"/>
-        </w:rPr>
-        <w:t xml:space="preserve"> Por último, otro concepto “fuerte” que debe conocerse para la implementación de la solución a este laboratorio, es el concepto de función como ciudadano de primera clase, el cual permite la existencia de funciones de orden superior. Esto brinda la posibilidad de que una función “retorne” a otra, o la reciba como uno de sus argumentos. </w:t>
-      </w:r>
-      <w:r>
-        <w:rPr>
-          <w:rFonts w:eastAsia="Times New Roman"/>
-          <w:szCs w:val="22"/>
-        </w:rPr>
-        <w:t xml:space="preserve"> </w:t>
-      </w:r>
-      <w:r>
-        <w:rPr>
-          <w:rFonts w:eastAsia="Times New Roman"/>
-          <w:szCs w:val="22"/>
-        </w:rPr>
-        <w:t>Estas herramientas, propias del paradigma funcional, son aplicadas en este laboratorio. Se omite la explicación de las restantes, como el concepto de encapsulación, recursión, etc.</w:t>
-      </w:r>
-    </w:p>
-    <w:p>
-      <w:pPr>
-        <w:jc w:val="both"/>
-        <w:rPr>
-          <w:rFonts w:eastAsia="Times New Roman"/>
-          <w:szCs w:val="22"/>
-        </w:rPr>
-      </w:pPr>
-    </w:p>
-    <w:p>
-      <w:pPr>
-        <w:pStyle w:val="Ttulo2"/>
-        <w:contextualSpacing w:val="0"/>
-      </w:pPr>
-      <w:bookmarkStart w:id="11" w:name="h.smlo9hfh9wox" w:colFirst="0" w:colLast="0"/>
-      <w:bookmarkStart w:id="12" w:name="_Toc512107754"/>
-      <w:bookmarkEnd w:id="11"/>
-      <w:r>
-        <w:lastRenderedPageBreak/>
-        <w:t>2.</w:t>
-      </w:r>
-      <w:r>
-        <w:t>2</w:t>
-      </w:r>
-      <w:r>
-        <w:t xml:space="preserve"> </w:t>
-      </w:r>
-      <w:r>
-        <w:t>TIPO DE DATO ABSTRACTO</w:t>
-      </w:r>
-      <w:r>
-        <w:t xml:space="preserve"> (TDA)</w:t>
-      </w:r>
-      <w:bookmarkEnd w:id="12"/>
-    </w:p>
-    <w:p>
-      <w:pPr>
-        <w:pStyle w:val="Ttulo2"/>
-        <w:contextualSpacing w:val="0"/>
-        <w:jc w:val="both"/>
-        <w:rPr>
-          <w:rFonts w:ascii="Arial" w:hAnsi="Arial" w:cs="Arial"/>
-          <w:b w:val="0"/>
-          <w:sz w:val="22"/>
-          <w:szCs w:val="22"/>
-        </w:rPr>
-      </w:pPr>
-      <w:bookmarkStart w:id="13" w:name="h.t3z1lr1fskfq" w:colFirst="0" w:colLast="0"/>
-      <w:bookmarkStart w:id="14" w:name="_Toc512032538"/>
-      <w:bookmarkStart w:id="15" w:name="_Toc512103787"/>
-      <w:bookmarkStart w:id="16" w:name="_Toc512107755"/>
-      <w:bookmarkEnd w:id="13"/>
-      <w:r>
-        <w:rPr>
-          <w:rFonts w:ascii="Arial" w:hAnsi="Arial" w:cs="Arial"/>
-          <w:b w:val="0"/>
-          <w:sz w:val="22"/>
-          <w:szCs w:val="22"/>
-        </w:rPr>
-        <w:t xml:space="preserve">Corresponde a un método de abstracción para tipos de datos </w:t>
-      </w:r>
-      <w:r>
-        <w:rPr>
-          <w:rFonts w:ascii="Arial" w:hAnsi="Arial" w:cs="Arial"/>
-          <w:b w:val="0"/>
-          <w:sz w:val="22"/>
-          <w:szCs w:val="22"/>
-        </w:rPr>
-        <w:t>de manera tal que se puedan definir operaciones sobre éste sin preocuparse de la implementación. Un TDA está compuesto por funciones constructoras encargadas de definir la estructura del nuevo tipo de dato basado en los tipos de datos atómicos (nativos de cada lenguaje), funciones selectoras que permiten obtener información desde una estructura o “variable” del tipo de dato entre otras más, funciones modificadoras</w:t>
-      </w:r>
-      <w:r>
-        <w:rPr>
-          <w:rFonts w:ascii="Arial" w:hAnsi="Arial" w:cs="Arial"/>
-          <w:b w:val="0"/>
-          <w:sz w:val="22"/>
-          <w:szCs w:val="22"/>
-        </w:rPr>
-        <w:t xml:space="preserve"> que, como su nombre indica, permiten modificar el valor de alguno de los identificadores del TDA. Cabe destacar, que como en el caso de Scheme, no existen variables como</w:t>
-      </w:r>
-      <w:r>
-        <w:rPr>
-          <w:rFonts w:ascii="Arial" w:hAnsi="Arial" w:cs="Arial"/>
-          <w:b w:val="0"/>
-          <w:sz w:val="22"/>
-          <w:szCs w:val="22"/>
-        </w:rPr>
-        <w:t xml:space="preserve"> tal, las funciones modificadora</w:t>
-      </w:r>
-      <w:r>
-        <w:rPr>
-          <w:rFonts w:ascii="Arial" w:hAnsi="Arial" w:cs="Arial"/>
-          <w:b w:val="0"/>
-          <w:sz w:val="22"/>
-          <w:szCs w:val="22"/>
-        </w:rPr>
-        <w:t>s consisten en crear copias del elemento original con la modificación pertinente.</w:t>
-      </w:r>
-      <w:bookmarkEnd w:id="14"/>
-      <w:bookmarkEnd w:id="15"/>
-      <w:bookmarkEnd w:id="16"/>
-    </w:p>
-    <w:p>
-      <w:pPr>
-        <w:pStyle w:val="Ttulo2"/>
-        <w:contextualSpacing w:val="0"/>
-      </w:pPr>
-    </w:p>
-    <w:p/>
-    <w:p/>
-    <w:p/>
-    <w:p/>
-    <w:p/>
-    <w:p/>
-    <w:p/>
-    <w:p/>
-    <w:p/>
-    <w:p/>
-    <w:p>
-      <w:pPr>
-        <w:pStyle w:val="Ttulo1"/>
-        <w:contextualSpacing w:val="0"/>
-      </w:pPr>
-      <w:bookmarkStart w:id="17" w:name="h.t27fm9o4tz50" w:colFirst="0" w:colLast="0"/>
-      <w:bookmarkStart w:id="18" w:name="_Toc512107756"/>
-      <w:bookmarkEnd w:id="17"/>
-      <w:r>
-        <w:t>CAPÍTULO 3. DESCRIPCIÓN DEL PROBLEMA</w:t>
-      </w:r>
-      <w:bookmarkEnd w:id="18"/>
-    </w:p>
-    <w:p/>
-    <w:p>
-      <w:pPr>
-        <w:jc w:val="both"/>
-      </w:pPr>
-      <w:r>
-        <w:t>Se solicita</w:t>
-      </w:r>
-      <w:r>
-        <w:t xml:space="preserve"> crear un algoritmo en el lenguaje de programación </w:t>
-      </w:r>
-      <w:r>
-        <w:rPr>
-          <w:i/>
-        </w:rPr>
-        <w:t>Scheme</w:t>
-      </w:r>
-      <w:r>
-        <w:t xml:space="preserve"> que simule un bot conversacional (chatbot). </w:t>
-      </w:r>
-      <w:r>
-        <w:t xml:space="preserve">Para este laboratorio, el tema del chatbot será una venta de pasajes a capitales regionales de Chile. </w:t>
-      </w:r>
-      <w:r>
-        <w:t xml:space="preserve">Este debe funcionar en base a una estructura chatbot, un </w:t>
-      </w:r>
-      <w:r>
-        <w:rPr>
-          <w:i/>
-        </w:rPr>
-        <w:t>log</w:t>
-      </w:r>
-      <w:r>
-        <w:t xml:space="preserve"> o historial de conversaciones, y una semilla (seed), para utilizar funciones pseudo-aleatorias. El algoritmo debe ser capaz de realizar las siguientes funcionalidades:</w:t>
-      </w:r>
-    </w:p>
-    <w:p>
-      <w:pPr>
-        <w:jc w:val="both"/>
-      </w:pPr>
-    </w:p>
-    <w:p>
-      <w:pPr>
-        <w:pStyle w:val="Prrafodelista"/>
-        <w:numPr>
-          <w:ilvl w:val="0"/>
-          <w:numId w:val="3"/>
-        </w:numPr>
-        <w:jc w:val="both"/>
-      </w:pPr>
-      <w:r>
-        <w:rPr>
-          <w:b/>
-        </w:rPr>
-        <w:t xml:space="preserve">Implementación de un TDA: </w:t>
-      </w:r>
-      <w:r>
-        <w:t>Haciendo uso de la estructura TDA de 6 capas, implementar abstracciones adecuadas al problema.</w:t>
-      </w:r>
-    </w:p>
-    <w:p>
-      <w:pPr>
-        <w:pStyle w:val="Prrafodelista"/>
-        <w:jc w:val="both"/>
-      </w:pPr>
-    </w:p>
-    <w:p>
-      <w:pPr>
-        <w:pStyle w:val="Prrafodelista"/>
-        <w:numPr>
-          <w:ilvl w:val="0"/>
-          <w:numId w:val="3"/>
-        </w:numPr>
-        <w:jc w:val="both"/>
-      </w:pPr>
-      <w:r>
-        <w:rPr>
-          <w:b/>
-        </w:rPr>
-        <w:t>beginDialog:</w:t>
-      </w:r>
-      <w:r>
-        <w:t xml:space="preserve"> Función que </w:t>
-      </w:r>
-      <w:r>
-        <w:t xml:space="preserve">retorna un log modificado, agregando una etiqueta que indica el inicio de una convesación con un chatbot, un </w:t>
-      </w:r>
-      <w:r>
-        <w:rPr>
-          <w:i/>
-        </w:rPr>
-        <w:t xml:space="preserve">ID </w:t>
-      </w:r>
-      <w:r>
-        <w:t>o identificador del chatbot, y un primer mensaje de bienvenida al usuario.</w:t>
-      </w:r>
-    </w:p>
-    <w:p>
-      <w:pPr>
-        <w:jc w:val="both"/>
-      </w:pPr>
-    </w:p>
-    <w:p>
-      <w:pPr>
-        <w:pStyle w:val="Prrafodelista"/>
-        <w:numPr>
-          <w:ilvl w:val="0"/>
-          <w:numId w:val="3"/>
-        </w:numPr>
-        <w:jc w:val="both"/>
-      </w:pPr>
-      <w:r>
-        <w:rPr>
-          <w:b/>
-        </w:rPr>
-        <w:t xml:space="preserve">sendMessage: </w:t>
-      </w:r>
-      <w:r>
-        <w:t>Función que retorna un log modificado, representando el envío de mensajes por parte del usuario hacia el chatbot y su respectiva respuesta.</w:t>
-      </w:r>
-    </w:p>
-    <w:p>
-      <w:pPr>
-        <w:jc w:val="both"/>
-      </w:pPr>
-    </w:p>
-    <w:p>
-      <w:pPr>
-        <w:pStyle w:val="Prrafodelista"/>
-        <w:numPr>
-          <w:ilvl w:val="0"/>
-          <w:numId w:val="3"/>
-        </w:numPr>
-        <w:jc w:val="both"/>
-      </w:pPr>
-      <w:r>
-        <w:rPr>
-          <w:b/>
-        </w:rPr>
-        <w:t>endDialog</w:t>
-      </w:r>
-      <w:r>
-        <w:t>: Función que retorna un log modificado, agregando una despedida por parte del chatbot, además de una etiqueta que indica el fin de una conversación.</w:t>
-      </w:r>
-    </w:p>
-    <w:p>
-      <w:pPr>
-        <w:pStyle w:val="Prrafodelista"/>
-      </w:pPr>
-    </w:p>
-    <w:p>
-      <w:pPr>
-        <w:pStyle w:val="Prrafodelista"/>
-        <w:numPr>
-          <w:ilvl w:val="0"/>
-          <w:numId w:val="3"/>
-        </w:numPr>
-        <w:jc w:val="both"/>
-      </w:pPr>
-      <w:r>
-        <w:rPr>
-          <w:b/>
-        </w:rPr>
-        <w:t xml:space="preserve">rate: </w:t>
-      </w:r>
-      <w:r>
-        <w:t xml:space="preserve">Función que permite evaluar el desempeño </w:t>
-      </w:r>
-      <w:r>
-        <w:t>del chatbot en la conversación, a partir de dos calificaciones, una entregada por el usuario, y otra calificación dada por el mismo programa. Esta función retorna un chatbot con un registro actualizado de sus calificaciones.</w:t>
-      </w:r>
-    </w:p>
-    <w:p>
-      <w:pPr>
-        <w:pStyle w:val="Prrafodelista"/>
-      </w:pPr>
-    </w:p>
-    <w:p>
-      <w:pPr>
-        <w:pStyle w:val="Prrafodelista"/>
-        <w:numPr>
-          <w:ilvl w:val="0"/>
-          <w:numId w:val="3"/>
-        </w:numPr>
-        <w:jc w:val="both"/>
-      </w:pPr>
-      <w:r>
-        <w:rPr>
-          <w:b/>
-        </w:rPr>
-        <w:t xml:space="preserve">test: </w:t>
-      </w:r>
-      <w:r>
-        <w:t>Función que permite simular una conversación entre un usuario y un chatbot. Retorna un log actualizado con el resultado de la conversación simulada.</w:t>
-      </w:r>
-    </w:p>
-    <w:p>
-      <w:pPr>
-        <w:jc w:val="both"/>
-      </w:pPr>
-    </w:p>
-    <w:p>
-      <w:pPr>
-        <w:jc w:val="both"/>
-      </w:pPr>
-      <w:r>
-        <w:t>Estas funciones tienen un formato definido para su implementación y desarrollo, trabajan con estructuras específicas, por lo mismo, se han definido funciones auxiliares para trabajar con los formatos requeridos.</w:t>
-      </w:r>
-    </w:p>
-    <w:p>
-      <w:pPr>
-        <w:jc w:val="both"/>
-      </w:pPr>
-    </w:p>
-    <w:p>
-      <w:pPr>
-        <w:pStyle w:val="Ttulo2"/>
-        <w:contextualSpacing w:val="0"/>
-      </w:pPr>
-      <w:bookmarkStart w:id="19" w:name="h.u0u0j8eadgg0" w:colFirst="0" w:colLast="0"/>
-      <w:bookmarkStart w:id="20" w:name="_Toc512107757"/>
-      <w:bookmarkEnd w:id="19"/>
-      <w:r>
-        <w:t xml:space="preserve">3.1 </w:t>
-      </w:r>
-      <w:r>
-        <w:t>ANÁLISIS</w:t>
-      </w:r>
-      <w:bookmarkEnd w:id="20"/>
-    </w:p>
-    <w:p>
-      <w:pPr>
-        <w:rPr>
-          <w:rFonts w:ascii="Times New Roman" w:eastAsia="Times New Roman" w:hAnsi="Times New Roman" w:cs="Times New Roman"/>
-          <w:sz w:val="24"/>
-        </w:rPr>
-      </w:pPr>
-    </w:p>
-    <w:p>
-      <w:pPr>
-        <w:jc w:val="both"/>
-        <w:rPr>
-          <w:rFonts w:eastAsia="Times New Roman"/>
-          <w:szCs w:val="22"/>
-        </w:rPr>
-      </w:pPr>
-      <w:r>
-        <w:rPr>
-          <w:rFonts w:eastAsia="Times New Roman"/>
-          <w:szCs w:val="22"/>
-        </w:rPr>
-        <w:t>El principal problema que se presenta en este laboratorio es la de definir funciones y estructuras con las que se pueda trabajar, dado que no se puede modificar la firma de las funciones requeridas, la implementación de cada uno de estos componentes es escencial para garantizar un correcto funcionamiento del chatbot.</w:t>
-      </w:r>
-    </w:p>
-    <w:p>
-      <w:pPr>
-        <w:pStyle w:val="Ttulo3"/>
-        <w:contextualSpacing w:val="0"/>
-        <w:rPr>
-          <w:b w:val="0"/>
-        </w:rPr>
-      </w:pPr>
-      <w:bookmarkStart w:id="21" w:name="h.3fc60dgqwaju" w:colFirst="0" w:colLast="0"/>
-      <w:bookmarkEnd w:id="21"/>
-    </w:p>
-    <w:p/>
-    <w:p>
-      <w:pPr>
-        <w:pStyle w:val="Ttulo3"/>
-        <w:contextualSpacing w:val="0"/>
-      </w:pPr>
-      <w:bookmarkStart w:id="22" w:name="h.8r7ryduhedq9" w:colFirst="0" w:colLast="0"/>
-      <w:bookmarkStart w:id="23" w:name="h.gvnys9gytbr6" w:colFirst="0" w:colLast="0"/>
-      <w:bookmarkEnd w:id="22"/>
-      <w:bookmarkEnd w:id="23"/>
-    </w:p>
-    <w:p>
-      <w:pPr>
-        <w:pStyle w:val="Ttulo1"/>
-        <w:contextualSpacing w:val="0"/>
-      </w:pPr>
-      <w:bookmarkStart w:id="24" w:name="_Toc512107758"/>
-      <w:r>
-        <w:t>CAPÍTULO 4. DESCRIPCIÓN DE LA SOLUCIÓN</w:t>
-      </w:r>
-      <w:bookmarkEnd w:id="24"/>
-    </w:p>
-    <w:p/>
-    <w:p/>
-    <w:p>
-      <w:pPr>
-        <w:jc w:val="both"/>
-      </w:pPr>
-      <w:r>
-        <w:t xml:space="preserve">Como se mencionó en el </w:t>
-      </w:r>
-      <w:r>
-        <w:t xml:space="preserve">capítulo anterior, el problema principal recae en la representación de las estructuras a utilizar, tanto del </w:t>
-      </w:r>
-      <w:r>
-        <w:rPr>
-          <w:i/>
-        </w:rPr>
-        <w:t>log</w:t>
-      </w:r>
-      <w:r>
-        <w:t xml:space="preserve"> como de los mensajes en sí, por la complejidad que le agrega o le quita a las funciones con las que trabaja.</w:t>
-      </w:r>
-    </w:p>
-    <w:p>
-      <w:pPr>
-        <w:jc w:val="both"/>
-      </w:pPr>
-      <w:r>
-        <w:t xml:space="preserve">Así, definiendo una implementación en </w:t>
-      </w:r>
-      <w:r>
-        <w:rPr>
-          <w:i/>
-        </w:rPr>
-        <w:t>Scheme</w:t>
-      </w:r>
-      <w:r>
-        <w:t xml:space="preserve"> para los mensajes, sería una lista de tres elementos,  </w:t>
-      </w:r>
-      <w:r>
-        <w:t xml:space="preserve">donde el primero será una estructura de tipo fecha, el segundo elemento será un string que representará al emisor del mensaje, mientras que el último elemento de la lista corresponde al contenido del mensaje. </w:t>
-      </w:r>
-      <w:r>
-        <w:t xml:space="preserve">A continuación, se presenta un ejemplo de la representación en </w:t>
-      </w:r>
-      <w:r>
-        <w:rPr>
-          <w:i/>
-        </w:rPr>
-        <w:t>Scheme</w:t>
-      </w:r>
-      <w:r>
-        <w:t xml:space="preserve"> de un mensaje.</w:t>
-      </w:r>
+        <w:t xml:space="preserve"> y un chatbot. El argumento user corresponde a una lista de strings, en las que en cada lista se encuentra el mínimo de mensajes para que la conversación tenga un inicio y un término adecuado. Para probar esta función, se brindan tres ejemplos</w:t>
+      </w:r>
+      <w:r>
+        <w:t xml:space="preserve"> de user</w:t>
+      </w:r>
+      <w:r>
+        <w:t xml:space="preserve"> dentro del código fuente, con el nombre user1, user2 y user3</w:t>
+      </w:r>
+      <w:r>
+        <w:t xml:space="preserve">. </w:t>
+      </w:r>
+    </w:p>
+    <w:p>
+      <w:pPr>
+        <w:jc w:val="both"/>
+      </w:pPr>
     </w:p>
     <w:p>
       <w:pPr>
@@ -3241,12 +2881,11 @@
         <w:rPr>
           <w:noProof/>
         </w:rPr>
-        <w:lastRenderedPageBreak/>
         <w:drawing>
           <wp:inline distT="0" distB="0" distL="0" distR="0">
-            <wp:extent cx="3361629" cy="2210637"/>
-            <wp:effectExtent l="0" t="0" r="4445" b="0"/>
-            <wp:docPr id="5" name="Imagen 5"/>
+            <wp:extent cx="5943600" cy="4074795"/>
+            <wp:effectExtent l="0" t="0" r="0" b="1905"/>
+            <wp:docPr id="17" name="Imagen 17"/>
             <wp:cNvGraphicFramePr>
               <a:graphicFrameLocks xmlns:a="http://schemas.openxmlformats.org/drawingml/2006/main" noChangeAspect="1"/>
             </wp:cNvGraphicFramePr>
@@ -3254,7 +2893,7 @@
               <a:graphicData uri="http://schemas.openxmlformats.org/drawingml/2006/picture">
                 <pic:pic xmlns:pic="http://schemas.openxmlformats.org/drawingml/2006/picture">
                   <pic:nvPicPr>
-                    <pic:cNvPr id="5" name="Captura de pantalla 2018-04-19 a la(s) 22.13.59.png"/>
+                    <pic:cNvPr id="17" name="Captura de pantalla 2018-04-22 a la(s) 06.33.00.png"/>
                     <pic:cNvPicPr/>
                   </pic:nvPicPr>
                   <pic:blipFill>
@@ -3272,7 +2911,7 @@
                   <pic:spPr>
                     <a:xfrm>
                       <a:off x="0" y="0"/>
-                      <a:ext cx="3523566" cy="2317128"/>
+                      <a:ext cx="5943600" cy="4074795"/>
                     </a:xfrm>
                     <a:prstGeom prst="rect">
                       <a:avLst/>
@@ -3290,7 +2929,7 @@
         <w:pStyle w:val="Descripcin"/>
         <w:jc w:val="center"/>
       </w:pPr>
-      <w:bookmarkStart w:id="25" w:name="_Toc512032646"/>
+      <w:bookmarkStart w:id="19" w:name="_Toc512142605"/>
       <w:r>
         <w:t xml:space="preserve">Figura </w:t>
       </w:r>
@@ -3310,291 +2949,12 @@
         <w:t>7</w:t>
       </w:r>
       <w:r>
-        <w:rPr>
-          <w:noProof/>
-        </w:rPr>
         <w:fldChar w:fldCharType="end"/>
       </w:r>
       <w:r>
-        <w:t xml:space="preserve"> Representación de un mensaje</w:t>
-      </w:r>
-      <w:bookmarkEnd w:id="25"/>
-    </w:p>
-    <w:p/>
-    <w:p>
-      <w:pPr>
-        <w:jc w:val="both"/>
-      </w:pPr>
-      <w:r>
-        <w:t>De esta forma, al momento de crear una representación para el log,</w:t>
-      </w:r>
-      <w:r>
-        <w:t xml:space="preserve"> se puede acceder a toda la información de los mensajes a través de los selectores para este TDA, logrando que las funciones que deben retornar un log actualizado (</w:t>
-      </w:r>
-      <w:r>
-        <w:rPr>
-          <w:b/>
-        </w:rPr>
-        <w:t>beginDialog, sendMessage, endDialog</w:t>
-      </w:r>
-      <w:r>
-        <w:t xml:space="preserve">) tengan una manera directa de trabajar con este. </w:t>
-      </w:r>
-      <w:r>
-        <w:t>Por otro lado, para lograr interpretar los mensajes que entrega el usuario, con el fin de entregar una respuesta que se acomode al flujo de la conversación</w:t>
-      </w:r>
-      <w:r>
-        <w:t>, se trata al contenido del mensaje del usuario como una lista de strings; luego estos son intersectados con una series de palabras para interpretar el mensaje. Una vez interpretado el mensaje, se determina la respuesta que debe entregar el chatbot.</w:t>
-      </w:r>
-    </w:p>
-    <w:p>
-      <w:pPr>
-        <w:jc w:val="both"/>
-      </w:pPr>
-    </w:p>
-    <w:p>
-      <w:pPr>
-        <w:jc w:val="both"/>
-      </w:pPr>
-      <w:r>
-        <w:t xml:space="preserve">Por último, para la función </w:t>
-      </w:r>
-      <w:r>
-        <w:rPr>
-          <w:b/>
-        </w:rPr>
-        <w:t>rate</w:t>
-      </w:r>
-      <w:r>
-        <w:t xml:space="preserve">, </w:t>
-      </w:r>
-      <w:r>
-        <w:t xml:space="preserve">específicamente para la autoevaluación, se utiliza un criterio basado en el largo de la última conversación (sólo se puede evaluar la última conversación finalizada). El criterio utilizado para evaluar, se basa en que si la conversación es de un largo mínimo para vender un pasaje, </w:t>
-      </w:r>
-      <w:r>
-        <w:t>la evaluación es la máxima</w:t>
-      </w:r>
-      <w:r>
-        <w:t>. Por otro lado, si la conversación es extremadamente larga para vender un pasaje, la calificación es la mínima. Por último, si la conversación es lo suficientemente corta como para lograr vender un pasaje, la evaluación no se puede determinar.</w:t>
-      </w:r>
-    </w:p>
-    <w:p>
-      <w:pPr>
-        <w:jc w:val="both"/>
-      </w:pPr>
-    </w:p>
-    <w:p>
-      <w:pPr>
-        <w:jc w:val="both"/>
-      </w:pPr>
-      <w:r>
-        <w:t xml:space="preserve">Teniendo todas estas funciones, la función </w:t>
-      </w:r>
-      <w:r>
-        <w:rPr>
-          <w:b/>
-        </w:rPr>
-        <w:t>test</w:t>
-      </w:r>
-      <w:r>
-        <w:t xml:space="preserve"> ya puede ser implementada. La siguiente figura, muestra el log entregado por la función test.</w:t>
-      </w:r>
-    </w:p>
-    <w:p>
-      <w:pPr>
-        <w:jc w:val="both"/>
-      </w:pPr>
-    </w:p>
-    <w:p>
-      <w:pPr>
-        <w:keepNext/>
-        <w:jc w:val="center"/>
-      </w:pPr>
-      <w:r>
-        <w:rPr>
-          <w:noProof/>
-        </w:rPr>
-        <w:lastRenderedPageBreak/>
-        <w:drawing>
-          <wp:inline distT="0" distB="0" distL="0" distR="0">
-            <wp:extent cx="4823209" cy="3370063"/>
-            <wp:effectExtent l="0" t="0" r="3175" b="0"/>
-            <wp:docPr id="7" name="Imagen 7"/>
-            <wp:cNvGraphicFramePr>
-              <a:graphicFrameLocks xmlns:a="http://schemas.openxmlformats.org/drawingml/2006/main" noChangeAspect="1"/>
-            </wp:cNvGraphicFramePr>
-            <a:graphic xmlns:a="http://schemas.openxmlformats.org/drawingml/2006/main">
-              <a:graphicData uri="http://schemas.openxmlformats.org/drawingml/2006/picture">
-                <pic:pic xmlns:pic="http://schemas.openxmlformats.org/drawingml/2006/picture">
-                  <pic:nvPicPr>
-                    <pic:cNvPr id="7" name="Captura de pantalla 2018-04-20 a la(s) 10.39.47.png"/>
-                    <pic:cNvPicPr/>
-                  </pic:nvPicPr>
-                  <pic:blipFill>
-                    <a:blip r:embed="rId16">
-                      <a:extLst>
-                        <a:ext uri="{28A0092B-C50C-407E-A947-70E740481C1C}">
-                          <a14:useLocalDpi xmlns:a14="http://schemas.microsoft.com/office/drawing/2010/main" val="0"/>
-                        </a:ext>
-                      </a:extLst>
-                    </a:blip>
-                    <a:stretch>
-                      <a:fillRect/>
-                    </a:stretch>
-                  </pic:blipFill>
-                  <pic:spPr>
-                    <a:xfrm>
-                      <a:off x="0" y="0"/>
-                      <a:ext cx="4836769" cy="3379538"/>
-                    </a:xfrm>
-                    <a:prstGeom prst="rect">
-                      <a:avLst/>
-                    </a:prstGeom>
-                  </pic:spPr>
-                </pic:pic>
-              </a:graphicData>
-            </a:graphic>
-          </wp:inline>
-        </w:drawing>
-      </w:r>
-    </w:p>
-    <w:p>
-      <w:pPr>
-        <w:pStyle w:val="Descripcin"/>
-        <w:jc w:val="center"/>
-      </w:pPr>
-      <w:bookmarkStart w:id="26" w:name="_Toc512032647"/>
-      <w:r>
-        <w:t xml:space="preserve">Figura </w:t>
-      </w:r>
-      <w:r>
-        <w:fldChar w:fldCharType="begin"/>
-      </w:r>
-      <w:r>
-        <w:instrText xml:space="preserve"> SEQ Figura \* ARABIC </w:instrText>
-      </w:r>
-      <w:r>
-        <w:fldChar w:fldCharType="separate"/>
-      </w:r>
-      <w:r>
-        <w:rPr>
-          <w:noProof/>
-        </w:rPr>
-        <w:t>8</w:t>
-      </w:r>
-      <w:r>
-        <w:rPr>
-          <w:noProof/>
-        </w:rPr>
-        <w:fldChar w:fldCharType="end"/>
-      </w:r>
-      <w:r>
-        <w:t xml:space="preserve"> Ejemplo de conversación simulada a través de la función test</w:t>
-      </w:r>
-      <w:bookmarkEnd w:id="26"/>
-    </w:p>
-    <w:p>
-      <w:pPr>
-        <w:jc w:val="both"/>
-      </w:pPr>
-      <w:r>
-        <w:t>En</w:t>
-      </w:r>
-      <w:r>
-        <w:t xml:space="preserve"> la figura anterior, se tiene un ejemplo de cómo es la representaci</w:t>
-      </w:r>
-      <w:r>
-        <w:t xml:space="preserve">ón del log en una conversación con un chatbot. Por otro lado, se puede ver la aplicación del concepto </w:t>
-      </w:r>
-      <w:r>
-        <w:rPr>
-          <w:i/>
-        </w:rPr>
-        <w:t>evaluación perezosa</w:t>
-      </w:r>
-      <w:r>
-        <w:t>, al momento de preguntarle por un viaje hacia Brasil.</w:t>
-      </w:r>
-    </w:p>
-    <w:p>
-      <w:pPr>
-        <w:jc w:val="both"/>
-      </w:pPr>
-    </w:p>
-    <w:p>
-      <w:pPr>
-        <w:jc w:val="both"/>
-      </w:pPr>
-    </w:p>
-    <w:p>
-      <w:pPr>
-        <w:jc w:val="both"/>
-      </w:pPr>
-    </w:p>
-    <w:p>
-      <w:pPr>
-        <w:jc w:val="both"/>
-      </w:pPr>
-    </w:p>
-    <w:p>
-      <w:pPr>
-        <w:jc w:val="both"/>
-      </w:pPr>
-    </w:p>
-    <w:p>
-      <w:pPr>
-        <w:jc w:val="both"/>
-      </w:pPr>
-    </w:p>
-    <w:p>
-      <w:pPr>
-        <w:jc w:val="both"/>
-      </w:pPr>
-    </w:p>
-    <w:p>
-      <w:pPr>
-        <w:jc w:val="both"/>
-      </w:pPr>
-    </w:p>
-    <w:p>
-      <w:pPr>
-        <w:jc w:val="both"/>
-      </w:pPr>
-    </w:p>
-    <w:p>
-      <w:pPr>
-        <w:jc w:val="both"/>
-      </w:pPr>
-    </w:p>
-    <w:p>
-      <w:pPr>
-        <w:jc w:val="both"/>
-      </w:pPr>
-    </w:p>
-    <w:p>
-      <w:pPr>
-        <w:jc w:val="both"/>
-      </w:pPr>
-    </w:p>
-    <w:p>
-      <w:pPr>
-        <w:jc w:val="both"/>
-      </w:pPr>
-    </w:p>
-    <w:p>
-      <w:pPr>
-        <w:jc w:val="both"/>
-      </w:pPr>
-    </w:p>
-    <w:p>
-      <w:pPr>
-        <w:jc w:val="both"/>
-      </w:pPr>
-    </w:p>
-    <w:p>
-      <w:pPr>
-        <w:jc w:val="both"/>
-      </w:pPr>
+        <w:t xml:space="preserve"> Ejemplo de conversación simulada mediante la función test</w:t>
+      </w:r>
+      <w:bookmarkEnd w:id="19"/>
     </w:p>
     <w:p>
       <w:pPr>
@@ -3604,755 +2964,50 @@
     <w:p>
       <w:pPr>
         <w:pStyle w:val="Ttulo1"/>
+        <w:widowControl w:val="0"/>
+        <w:spacing w:after="200"/>
         <w:contextualSpacing w:val="0"/>
       </w:pPr>
-      <w:bookmarkStart w:id="27" w:name="_Toc512107759"/>
-      <w:r>
-        <w:t xml:space="preserve">CAPÍTULO 5. </w:t>
-      </w:r>
-      <w:r>
-        <w:t>RESULTADOS</w:t>
-      </w:r>
-      <w:bookmarkEnd w:id="27"/>
-    </w:p>
-    <w:p/>
-    <w:p>
-      <w:pPr>
-        <w:jc w:val="both"/>
-      </w:pPr>
-      <w:r>
-        <w:lastRenderedPageBreak/>
-        <w:t>A pesar de las llamadas recursivas</w:t>
-      </w:r>
-      <w:r>
-        <w:t>, y tomando como referencia el IDE DrRacket, el uso de memoria se mantiene en un nivel bajo</w:t>
-      </w:r>
-      <w:r>
-        <w:t xml:space="preserve">. Por otro lado, el tiempo de ejecución de las funciones requeridas es aceptable, donde no existe un tiempo de respuesta notable para el usuario, siendo </w:t>
-      </w:r>
-      <w:r>
-        <w:t>la impresión por pantalla del log lo que más tiempo toma.</w:t>
-      </w:r>
-    </w:p>
-    <w:p>
-      <w:pPr>
-        <w:jc w:val="both"/>
-      </w:pPr>
-    </w:p>
-    <w:p>
-      <w:pPr>
-        <w:jc w:val="both"/>
-      </w:pPr>
-      <w:r>
-        <w:t>Se ha hecho uso de recursión, tanto NATURAL como de COLA, siendo esta última la más utilizada a lo largo del programa debido al mejor rendimiento de esta. La recursividad NATURAL sólo fue utilizada por cumplir requerimientos exigidos.</w:t>
-      </w:r>
-    </w:p>
-    <w:p>
-      <w:pPr>
-        <w:jc w:val="both"/>
-      </w:pPr>
-    </w:p>
-    <w:p>
-      <w:pPr>
-        <w:jc w:val="both"/>
-      </w:pPr>
-      <w:r>
-        <w:t xml:space="preserve">Para utilizar </w:t>
-      </w:r>
-      <w:r>
-        <w:t xml:space="preserve">cualquier función del programa, se requiere crear una estructura chatbot, la cual, para efectos de evitar su creación en las funciones, se ha asociado una al identificador </w:t>
-      </w:r>
-      <w:r>
-        <w:rPr>
-          <w:i/>
-        </w:rPr>
-        <w:t>chatbot1</w:t>
-      </w:r>
-      <w:r>
-        <w:t>.</w:t>
-      </w:r>
-    </w:p>
-    <w:p>
-      <w:pPr>
-        <w:jc w:val="both"/>
-      </w:pPr>
-    </w:p>
-    <w:p>
-      <w:pPr>
-        <w:keepNext/>
-        <w:jc w:val="center"/>
-      </w:pPr>
-      <w:r>
-        <w:rPr>
-          <w:noProof/>
-        </w:rPr>
-        <w:drawing>
-          <wp:inline distT="0" distB="0" distL="0" distR="0">
-            <wp:extent cx="5943600" cy="3001645"/>
-            <wp:effectExtent l="0" t="0" r="0" b="0"/>
-            <wp:docPr id="8" name="Imagen 8"/>
-            <wp:cNvGraphicFramePr>
-              <a:graphicFrameLocks xmlns:a="http://schemas.openxmlformats.org/drawingml/2006/main" noChangeAspect="1"/>
-            </wp:cNvGraphicFramePr>
-            <a:graphic xmlns:a="http://schemas.openxmlformats.org/drawingml/2006/main">
-              <a:graphicData uri="http://schemas.openxmlformats.org/drawingml/2006/picture">
-                <pic:pic xmlns:pic="http://schemas.openxmlformats.org/drawingml/2006/picture">
-                  <pic:nvPicPr>
-                    <pic:cNvPr id="8" name="Captura de pantalla 2018-04-20 a la(s) 15.56.39.png"/>
-                    <pic:cNvPicPr/>
-                  </pic:nvPicPr>
-                  <pic:blipFill>
-                    <a:blip r:embed="rId17">
-                      <a:extLst>
-                        <a:ext uri="{28A0092B-C50C-407E-A947-70E740481C1C}">
-                          <a14:useLocalDpi xmlns:a14="http://schemas.microsoft.com/office/drawing/2010/main" val="0"/>
-                        </a:ext>
-                      </a:extLst>
-                    </a:blip>
-                    <a:stretch>
-                      <a:fillRect/>
-                    </a:stretch>
-                  </pic:blipFill>
-                  <pic:spPr>
-                    <a:xfrm>
-                      <a:off x="0" y="0"/>
-                      <a:ext cx="5943600" cy="3001645"/>
-                    </a:xfrm>
-                    <a:prstGeom prst="rect">
-                      <a:avLst/>
-                    </a:prstGeom>
-                  </pic:spPr>
-                </pic:pic>
-              </a:graphicData>
-            </a:graphic>
-          </wp:inline>
-        </w:drawing>
-      </w:r>
-    </w:p>
-    <w:p>
-      <w:pPr>
-        <w:pStyle w:val="Descripcin"/>
-        <w:jc w:val="center"/>
-      </w:pPr>
-      <w:bookmarkStart w:id="28" w:name="_Toc512032648"/>
-      <w:r>
-        <w:t xml:space="preserve">Figura </w:t>
-      </w:r>
-      <w:r>
-        <w:fldChar w:fldCharType="begin"/>
-      </w:r>
-      <w:r>
-        <w:instrText xml:space="preserve"> SEQ Figura \* ARABIC </w:instrText>
-      </w:r>
-      <w:r>
-        <w:fldChar w:fldCharType="separate"/>
-      </w:r>
-      <w:r>
-        <w:rPr>
-          <w:noProof/>
-        </w:rPr>
-        <w:t>9</w:t>
-      </w:r>
-      <w:r>
-        <w:rPr>
-          <w:noProof/>
-        </w:rPr>
-        <w:fldChar w:fldCharType="end"/>
-      </w:r>
-      <w:r>
-        <w:t xml:space="preserve"> Estructura chatbot1</w:t>
-      </w:r>
-      <w:bookmarkEnd w:id="28"/>
-    </w:p>
-    <w:p/>
-    <w:p/>
-    <w:p/>
-    <w:p/>
-    <w:p/>
-    <w:p/>
-    <w:p/>
-    <w:p/>
-    <w:p/>
-    <w:p>
-      <w:pPr>
-        <w:jc w:val="both"/>
-      </w:pPr>
-      <w:r>
-        <w:t xml:space="preserve">Por otro lado, también se necesita un log, el cual sólo es una lista inicialmente vacía (o el retorno de las funciones </w:t>
-      </w:r>
-      <w:r>
-        <w:rPr>
-          <w:b/>
-        </w:rPr>
-        <w:t>beginDialog</w:t>
-      </w:r>
-      <w:r>
-        <w:t xml:space="preserve">, </w:t>
-      </w:r>
-      <w:r>
-        <w:rPr>
-          <w:b/>
-        </w:rPr>
-        <w:t>sendMessage</w:t>
-      </w:r>
-      <w:r>
-        <w:t xml:space="preserve"> y </w:t>
-      </w:r>
-      <w:r>
-        <w:rPr>
-          <w:b/>
-        </w:rPr>
-        <w:t>endDialog</w:t>
-      </w:r>
-      <w:r>
-        <w:t>). La siguiente figura muestra un ejemplo de llamado a las funciones.</w:t>
-      </w:r>
-    </w:p>
-    <w:p/>
-    <w:p>
-      <w:pPr>
-        <w:keepNext/>
-      </w:pPr>
-      <w:r>
-        <w:rPr>
-          <w:noProof/>
-        </w:rPr>
-        <w:lastRenderedPageBreak/>
-        <w:drawing>
-          <wp:inline distT="0" distB="0" distL="0" distR="0">
-            <wp:extent cx="5943600" cy="2703195"/>
-            <wp:effectExtent l="0" t="0" r="0" b="1905"/>
-            <wp:docPr id="10" name="Imagen 10"/>
-            <wp:cNvGraphicFramePr>
-              <a:graphicFrameLocks xmlns:a="http://schemas.openxmlformats.org/drawingml/2006/main" noChangeAspect="1"/>
-            </wp:cNvGraphicFramePr>
-            <a:graphic xmlns:a="http://schemas.openxmlformats.org/drawingml/2006/main">
-              <a:graphicData uri="http://schemas.openxmlformats.org/drawingml/2006/picture">
-                <pic:pic xmlns:pic="http://schemas.openxmlformats.org/drawingml/2006/picture">
-                  <pic:nvPicPr>
-                    <pic:cNvPr id="10" name="Captura de pantalla 2018-04-20 a la(s) 16.07.48.png"/>
-                    <pic:cNvPicPr/>
-                  </pic:nvPicPr>
-                  <pic:blipFill>
-                    <a:blip r:embed="rId18">
-                      <a:extLst>
-                        <a:ext uri="{28A0092B-C50C-407E-A947-70E740481C1C}">
-                          <a14:useLocalDpi xmlns:a14="http://schemas.microsoft.com/office/drawing/2010/main" val="0"/>
-                        </a:ext>
-                      </a:extLst>
-                    </a:blip>
-                    <a:stretch>
-                      <a:fillRect/>
-                    </a:stretch>
-                  </pic:blipFill>
-                  <pic:spPr>
-                    <a:xfrm>
-                      <a:off x="0" y="0"/>
-                      <a:ext cx="5943600" cy="2703195"/>
-                    </a:xfrm>
-                    <a:prstGeom prst="rect">
-                      <a:avLst/>
-                    </a:prstGeom>
-                  </pic:spPr>
-                </pic:pic>
-              </a:graphicData>
-            </a:graphic>
-          </wp:inline>
-        </w:drawing>
-      </w:r>
-    </w:p>
-    <w:p>
-      <w:pPr>
-        <w:pStyle w:val="Descripcin"/>
-        <w:jc w:val="center"/>
-      </w:pPr>
-      <w:bookmarkStart w:id="29" w:name="_Toc512032649"/>
-      <w:r>
-        <w:t xml:space="preserve">Figura </w:t>
-      </w:r>
-      <w:r>
-        <w:fldChar w:fldCharType="begin"/>
-      </w:r>
-      <w:r>
-        <w:instrText xml:space="preserve"> SEQ Figura \* ARABIC </w:instrText>
-      </w:r>
-      <w:r>
-        <w:fldChar w:fldCharType="separate"/>
-      </w:r>
-      <w:r>
-        <w:rPr>
-          <w:noProof/>
-        </w:rPr>
-        <w:t>10</w:t>
-      </w:r>
-      <w:r>
-        <w:rPr>
-          <w:noProof/>
-        </w:rPr>
-        <w:fldChar w:fldCharType="end"/>
-      </w:r>
-      <w:r>
-        <w:t xml:space="preserve"> Ejemplo de composición de funciones para generar un chatbot</w:t>
-      </w:r>
-      <w:bookmarkEnd w:id="29"/>
-    </w:p>
-    <w:p/>
-    <w:p>
-      <w:pPr>
-        <w:jc w:val="both"/>
-      </w:pPr>
-      <w:r>
-        <w:t xml:space="preserve">Tras la finalización de cada función existe </w:t>
-      </w:r>
-      <w:r>
-        <w:t>memoria utilizada por DrRacket, por lo que se recomienda liberar esta memoria tras cada uso.</w:t>
-      </w:r>
-    </w:p>
-    <w:p>
-      <w:pPr>
-        <w:jc w:val="both"/>
-      </w:pPr>
-    </w:p>
-    <w:p>
-      <w:pPr>
-        <w:jc w:val="both"/>
-      </w:pPr>
-      <w:r>
-        <w:t>Por último, tras evaluar el rendimiento</w:t>
-      </w:r>
-      <w:r>
-        <w:t xml:space="preserve"> y el funcionamiento del programa, se puede </w:t>
-      </w:r>
-      <w:r>
-        <w:t>afirmar</w:t>
-      </w:r>
-      <w:r>
-        <w:t xml:space="preserve"> que Scheme no es un buen lenguaje para la realización de este proyecto, dado que realizar </w:t>
-      </w:r>
-      <w:r>
-        <w:t>operaciones sobre el log no son sencillas.</w:t>
-      </w:r>
-      <w:r>
-        <w:t xml:space="preserve"> </w:t>
-      </w:r>
-    </w:p>
-    <w:p>
-      <w:pPr>
-        <w:jc w:val="both"/>
-      </w:pPr>
-    </w:p>
-    <w:p>
-      <w:pPr>
-        <w:jc w:val="both"/>
-      </w:pPr>
-    </w:p>
-    <w:p>
-      <w:pPr>
-        <w:jc w:val="both"/>
-      </w:pPr>
-    </w:p>
-    <w:p>
-      <w:pPr>
-        <w:jc w:val="both"/>
-      </w:pPr>
-    </w:p>
-    <w:p>
-      <w:pPr>
-        <w:jc w:val="both"/>
-      </w:pPr>
-    </w:p>
-    <w:p>
-      <w:pPr>
-        <w:jc w:val="both"/>
-      </w:pPr>
-    </w:p>
-    <w:p>
-      <w:pPr>
-        <w:jc w:val="both"/>
-      </w:pPr>
-    </w:p>
-    <w:p>
-      <w:pPr>
-        <w:jc w:val="both"/>
-      </w:pPr>
-    </w:p>
-    <w:p>
-      <w:pPr>
-        <w:jc w:val="both"/>
-      </w:pPr>
-    </w:p>
-    <w:p>
-      <w:pPr>
-        <w:jc w:val="both"/>
-      </w:pPr>
-    </w:p>
-    <w:p>
-      <w:pPr>
-        <w:jc w:val="both"/>
-      </w:pPr>
-    </w:p>
-    <w:p>
-      <w:pPr>
-        <w:jc w:val="both"/>
-      </w:pPr>
-    </w:p>
-    <w:p>
-      <w:pPr>
-        <w:jc w:val="both"/>
-      </w:pPr>
-    </w:p>
-    <w:p>
-      <w:pPr>
-        <w:jc w:val="both"/>
-      </w:pPr>
-    </w:p>
-    <w:p>
-      <w:pPr>
-        <w:jc w:val="both"/>
-      </w:pPr>
-    </w:p>
-    <w:p>
-      <w:pPr>
-        <w:jc w:val="both"/>
-      </w:pPr>
-    </w:p>
-    <w:p>
-      <w:pPr>
-        <w:jc w:val="both"/>
-      </w:pPr>
-    </w:p>
-    <w:p>
-      <w:pPr>
-        <w:pStyle w:val="Ttulo1"/>
-        <w:contextualSpacing w:val="0"/>
-      </w:pPr>
-      <w:bookmarkStart w:id="30" w:name="_Toc512107760"/>
-      <w:r>
-        <w:t>CAPÍTULO 6. CONCLUSIONES</w:t>
-      </w:r>
-      <w:bookmarkEnd w:id="30"/>
-    </w:p>
-    <w:p>
-      <w:pPr>
-        <w:jc w:val="both"/>
-      </w:pPr>
-    </w:p>
-    <w:p>
-      <w:pPr>
-        <w:jc w:val="both"/>
-      </w:pPr>
-      <w:r>
-        <w:lastRenderedPageBreak/>
-        <w:t xml:space="preserve">El paradigma funcional permite expresar la solución al laboratorio mediante un lenguaje expresivo y matemáticamente elegante, además de evitar el concepto </w:t>
-      </w:r>
-      <w:r>
-        <w:t xml:space="preserve">de </w:t>
-      </w:r>
-      <w:r>
-        <w:t xml:space="preserve">cambios de estado, </w:t>
-      </w:r>
-      <w:r>
-        <w:t>por</w:t>
-      </w:r>
-      <w:r>
-        <w:t xml:space="preserve"> lo que la modificiación de valores </w:t>
-      </w:r>
-      <w:r>
-        <w:t xml:space="preserve">no es permitida. Y esto último es una de las armas de doble filo del paradigma funcional. Por un lado, la resolución del laboratorio se hace complicada sin el uso de variables, dado </w:t>
-      </w:r>
-      <w:r>
-        <w:t xml:space="preserve">que no se puede “actualizar” el historial de mensajes en si. Sin embargo, el paradigma funcional sí entrega las herramientas para lograr esto, como puede ser la composición de funciones (estrategia utilizada, ver Figura 4). Esto </w:t>
-      </w:r>
-      <w:r>
-        <w:t>permite predecir el comportamiento del programa de manera más fácil.</w:t>
-      </w:r>
-    </w:p>
-    <w:p>
-      <w:pPr>
-        <w:jc w:val="both"/>
-      </w:pPr>
-    </w:p>
-    <w:p>
-      <w:pPr>
-        <w:jc w:val="both"/>
-      </w:pPr>
-      <w:r>
-        <w:t xml:space="preserve">Por otro lado, por la misma razón no existe el concepto de “iteración” como tal. Esto permite que en particular, el </w:t>
-      </w:r>
-      <w:r>
-        <w:t xml:space="preserve">paradigma funcional </w:t>
-      </w:r>
-      <w:r>
-        <w:t>permita comprender de mejor manera el concepto de recursividad. A pesar de esto, para problemas en los que se deban procesar mayores cantidades de información, este paradigma podría no ser el más eficiente, dado que se ocupan grandes cantidades de memoria, sobretodo en recursiones de tipo NATURAL.</w:t>
-      </w:r>
-    </w:p>
-    <w:p>
-      <w:pPr>
-        <w:jc w:val="both"/>
-      </w:pPr>
-    </w:p>
-    <w:p>
-      <w:pPr>
-        <w:jc w:val="both"/>
-      </w:pPr>
-      <w:r>
-        <w:t>Concluyendo, puesto que se ha logrado desarrollar un bot conversacional como se ha requerido (usando el paradigma funcional</w:t>
-      </w:r>
-      <w:r>
-        <w:t xml:space="preserve"> con el lenguaje de programación Scheme), es posible concluir que se ha logrado el objetivo principal del laboratorio.</w:t>
-      </w:r>
-    </w:p>
-    <w:p>
-      <w:pPr>
-        <w:jc w:val="both"/>
-      </w:pPr>
-    </w:p>
-    <w:p>
-      <w:pPr>
-        <w:jc w:val="both"/>
-      </w:pPr>
-    </w:p>
-    <w:p>
-      <w:pPr>
-        <w:jc w:val="both"/>
-      </w:pPr>
-    </w:p>
-    <w:p>
-      <w:pPr>
-        <w:jc w:val="both"/>
-      </w:pPr>
-    </w:p>
-    <w:p>
-      <w:pPr>
-        <w:jc w:val="both"/>
-      </w:pPr>
-    </w:p>
-    <w:p>
-      <w:pPr>
-        <w:jc w:val="both"/>
-      </w:pPr>
-    </w:p>
-    <w:p>
-      <w:pPr>
-        <w:jc w:val="both"/>
-      </w:pPr>
-    </w:p>
-    <w:p>
-      <w:pPr>
-        <w:jc w:val="both"/>
-      </w:pPr>
-    </w:p>
-    <w:p>
-      <w:pPr>
-        <w:jc w:val="both"/>
-      </w:pPr>
-    </w:p>
-    <w:p>
-      <w:pPr>
-        <w:jc w:val="both"/>
-      </w:pPr>
-    </w:p>
-    <w:p>
-      <w:pPr>
-        <w:jc w:val="both"/>
-      </w:pPr>
-    </w:p>
-    <w:p>
-      <w:pPr>
-        <w:jc w:val="both"/>
-      </w:pPr>
-    </w:p>
-    <w:p>
-      <w:pPr>
-        <w:jc w:val="both"/>
-      </w:pPr>
-    </w:p>
-    <w:p>
-      <w:pPr>
-        <w:jc w:val="both"/>
-      </w:pPr>
-    </w:p>
-    <w:p>
-      <w:pPr>
-        <w:jc w:val="both"/>
-      </w:pPr>
-    </w:p>
-    <w:p>
-      <w:pPr>
-        <w:jc w:val="both"/>
-      </w:pPr>
-    </w:p>
-    <w:p>
-      <w:pPr>
-        <w:jc w:val="both"/>
-      </w:pPr>
-    </w:p>
-    <w:p>
-      <w:pPr>
-        <w:jc w:val="both"/>
-      </w:pPr>
-    </w:p>
-    <w:p>
-      <w:pPr>
-        <w:jc w:val="both"/>
-      </w:pPr>
-    </w:p>
-    <w:p>
-      <w:pPr>
-        <w:jc w:val="both"/>
-      </w:pPr>
-    </w:p>
-    <w:p>
-      <w:pPr>
-        <w:jc w:val="both"/>
-      </w:pPr>
-    </w:p>
-    <w:p>
-      <w:pPr>
-        <w:jc w:val="both"/>
-      </w:pPr>
-    </w:p>
-    <w:bookmarkStart w:id="31" w:name="_Toc512107761" w:displacedByCustomXml="next"/>
-    <w:sdt>
-      <w:sdtPr>
-        <w:rPr>
-          <w:rFonts w:ascii="Arial" w:eastAsia="Arial" w:hAnsi="Arial" w:cs="Arial"/>
-          <w:b w:val="0"/>
-          <w:sz w:val="22"/>
-          <w:lang w:val="es-ES"/>
-        </w:rPr>
-        <w:id w:val="-1924561538"/>
-        <w:docPartObj>
-          <w:docPartGallery w:val="Bibliographies"/>
-          <w:docPartUnique/>
-        </w:docPartObj>
-      </w:sdtPr>
-      <w:sdtEndPr>
-        <w:rPr>
-          <w:lang w:val="es-CL"/>
-        </w:rPr>
-      </w:sdtEndPr>
-      <w:sdtContent>
-        <w:p>
-          <w:pPr>
-            <w:pStyle w:val="Ttulo1"/>
-            <w:contextualSpacing w:val="0"/>
-          </w:pPr>
-          <w:r>
-            <w:t>CAPÍTULO 7. REFERENCIAS</w:t>
-          </w:r>
-          <w:bookmarkEnd w:id="31"/>
-        </w:p>
-        <w:p/>
-        <w:sdt>
-          <w:sdtPr>
-            <w:rPr>
-              <w:rFonts w:ascii="Arial" w:eastAsia="Arial" w:hAnsi="Arial" w:cs="Arial"/>
-              <w:b w:val="0"/>
-              <w:sz w:val="22"/>
-            </w:rPr>
-            <w:id w:val="111145805"/>
-            <w:bibliography/>
-          </w:sdtPr>
-          <w:sdtEndPr/>
-          <w:sdtContent>
-            <w:p>
-              <w:pPr>
-                <w:pStyle w:val="Ttulo1"/>
-                <w:rPr>
-                  <w:rFonts w:ascii="Arial" w:hAnsi="Arial" w:cs="Arial"/>
-                  <w:b w:val="0"/>
-                  <w:noProof/>
-                  <w:sz w:val="22"/>
-                  <w:szCs w:val="22"/>
-                  <w:lang w:val="es-ES"/>
-                </w:rPr>
-              </w:pPr>
-              <w:r>
-                <w:rPr>
-                  <w:rFonts w:ascii="Arial" w:hAnsi="Arial" w:cs="Arial"/>
-                  <w:b w:val="0"/>
-                  <w:sz w:val="22"/>
-                  <w:szCs w:val="22"/>
-                </w:rPr>
-                <w:fldChar w:fldCharType="begin"/>
-              </w:r>
-              <w:r>
-                <w:rPr>
-                  <w:rFonts w:ascii="Arial" w:hAnsi="Arial" w:cs="Arial"/>
-                  <w:b w:val="0"/>
-                  <w:sz w:val="22"/>
-                  <w:szCs w:val="22"/>
-                </w:rPr>
-                <w:instrText>BIBLIOGRAPHY</w:instrText>
-              </w:r>
-              <w:r>
-                <w:rPr>
-                  <w:rFonts w:ascii="Arial" w:hAnsi="Arial" w:cs="Arial"/>
-                  <w:b w:val="0"/>
-                  <w:sz w:val="22"/>
-                  <w:szCs w:val="22"/>
-                </w:rPr>
-                <w:fldChar w:fldCharType="separate"/>
-              </w:r>
-              <w:bookmarkStart w:id="32" w:name="_Toc512107762"/>
-              <w:r>
-                <w:rPr>
-                  <w:rFonts w:ascii="Arial" w:hAnsi="Arial" w:cs="Arial"/>
-                  <w:b w:val="0"/>
-                  <w:noProof/>
-                  <w:sz w:val="22"/>
-                  <w:szCs w:val="22"/>
-                  <w:lang w:val="es-ES"/>
-                </w:rPr>
-                <w:t xml:space="preserve">Herrero, C. (s.f.). </w:t>
-              </w:r>
-              <w:r>
-                <w:rPr>
-                  <w:rFonts w:ascii="Arial" w:hAnsi="Arial" w:cs="Arial"/>
-                  <w:b w:val="0"/>
-                  <w:iCs/>
-                  <w:noProof/>
-                  <w:sz w:val="22"/>
-                  <w:szCs w:val="22"/>
-                  <w:lang w:val="es-ES"/>
-                </w:rPr>
-                <w:t>No son mis cookies</w:t>
-              </w:r>
-              <w:r>
-                <w:rPr>
-                  <w:rFonts w:ascii="Arial" w:hAnsi="Arial" w:cs="Arial"/>
-                  <w:b w:val="0"/>
-                  <w:noProof/>
-                  <w:sz w:val="22"/>
-                  <w:szCs w:val="22"/>
-                  <w:lang w:val="es-ES"/>
-                </w:rPr>
-                <w:t>. Recuperado el 21 de Abril de 2018, de No son mis cookies: http://nosinmiscookies.com/que-es-un-chatbot/</w:t>
-              </w:r>
-              <w:bookmarkEnd w:id="32"/>
-            </w:p>
-            <w:p>
-              <w:r>
-                <w:rPr>
-                  <w:bCs/>
-                  <w:noProof/>
-                  <w:szCs w:val="22"/>
-                </w:rPr>
-                <w:fldChar w:fldCharType="end"/>
-              </w:r>
-            </w:p>
-          </w:sdtContent>
-        </w:sdt>
-      </w:sdtContent>
-    </w:sdt>
+      <w:bookmarkStart w:id="20" w:name="_Toc512142548"/>
+      <w:r>
+        <w:t>CAPÍTULO 4</w:t>
+      </w:r>
+      <w:r>
+        <w:t xml:space="preserve">. </w:t>
+      </w:r>
+      <w:r>
+        <w:t>EN CASO DE FALLOS</w:t>
+      </w:r>
+      <w:bookmarkEnd w:id="20"/>
+    </w:p>
+    <w:p>
+      <w:pPr>
+        <w:jc w:val="both"/>
+      </w:pPr>
+      <w:r>
+        <w:t xml:space="preserve">En caso de cualquier tipo de fallos, se recomienda seguir los ejemplos presentados en este manual, puesto que, a pesar de usar funciones de pertenencia para verificar argumentos, no se está exento de incurrir en fallos más graves por </w:t>
+      </w:r>
+      <w:r>
+        <w:t>entradas</w:t>
+      </w:r>
+      <w:r>
+        <w:t xml:space="preserve"> inv</w:t>
+      </w:r>
+      <w:r>
+        <w:t>álida</w:t>
+      </w:r>
+      <w:r>
+        <w:t>s.</w:t>
+      </w:r>
+    </w:p>
+    <w:p/>
     <w:sectPr>
-      <w:headerReference w:type="even" r:id="rId19"/>
-      <w:headerReference w:type="default" r:id="rId20"/>
-      <w:footerReference w:type="even" r:id="rId21"/>
-      <w:footerReference w:type="default" r:id="rId22"/>
-      <w:headerReference w:type="first" r:id="rId23"/>
-      <w:footerReference w:type="first" r:id="rId24"/>
+      <w:headerReference w:type="even" r:id="rId16"/>
+      <w:headerReference w:type="default" r:id="rId17"/>
+      <w:footerReference w:type="even" r:id="rId18"/>
+      <w:footerReference w:type="default" r:id="rId19"/>
+      <w:headerReference w:type="first" r:id="rId20"/>
+      <w:footerReference w:type="first" r:id="rId21"/>
       <w:pgSz w:w="12240" w:h="15840"/>
       <w:pgMar w:top="1440" w:right="1440" w:bottom="1440" w:left="1440" w:header="720" w:footer="720" w:gutter="0"/>
       <w:cols w:space="720"/>
@@ -6221,7 +4876,7 @@
 </file>
 
 <file path=customXml/itemProps1.xml><?xml version="1.0" encoding="utf-8"?>
-<ds:datastoreItem xmlns:ds="http://schemas.openxmlformats.org/officeDocument/2006/customXml" ds:itemID="{67C73DF0-F6CD-D743-9890-B5E5554E999D}">
+<ds:datastoreItem xmlns:ds="http://schemas.openxmlformats.org/officeDocument/2006/customXml" ds:itemID="{7F730D31-A169-D84B-AAA5-173138F134C4}">
   <ds:schemaRefs>
     <ds:schemaRef ds:uri="http://schemas.openxmlformats.org/officeDocument/2006/bibliography"/>
   </ds:schemaRefs>

</xml_diff>